<commit_message>
IPT:lab2 in progress. channelsController rework in progress
</commit_message>
<xml_diff>
--- a/IPT/Texts/Lab_2/Лабораторная_11_ASPNETCORE_LOGGING.docx
+++ b/IPT/Texts/Lab_2/Лабораторная_11_ASPNETCORE_LOGGING.docx
@@ -1,6 +1,6 @@
 
 <file path=word/document.xml><?xml version="1.0" encoding="utf-8"?>
-<w:document xmlns:wpc="http://schemas.microsoft.com/office/word/2010/wordprocessingCanvas" xmlns:cx="http://schemas.microsoft.com/office/drawing/2014/chartex" xmlns:mc="http://schemas.openxmlformats.org/markup-compatibility/2006" xmlns:o="urn:schemas-microsoft-com:office:office" xmlns:r="http://schemas.openxmlformats.org/officeDocument/2006/relationships" xmlns:m="http://schemas.openxmlformats.org/officeDocument/2006/math" xmlns:v="urn:schemas-microsoft-com:vml" xmlns:wp14="http://schemas.microsoft.com/office/word/2010/wordprocessingDrawing" xmlns:wp="http://schemas.openxmlformats.org/drawingml/2006/wordprocessingDrawing" xmlns:w10="urn:schemas-microsoft-com:office:word" xmlns:w="http://schemas.openxmlformats.org/wordprocessingml/2006/main" xmlns:w14="http://schemas.microsoft.com/office/word/2010/wordml" xmlns:w15="http://schemas.microsoft.com/office/word/2012/wordml" xmlns:w16se="http://schemas.microsoft.com/office/word/2015/wordml/symex" xmlns:wpg="http://schemas.microsoft.com/office/word/2010/wordprocessingGroup" xmlns:wpi="http://schemas.microsoft.com/office/word/2010/wordprocessingInk" xmlns:wne="http://schemas.microsoft.com/office/word/2006/wordml" xmlns:wps="http://schemas.microsoft.com/office/word/2010/wordprocessingShape" mc:Ignorable="w14 w15 w16se wp14">
+<w:document xmlns:wpc="http://schemas.microsoft.com/office/word/2010/wordprocessingCanvas" xmlns:cx="http://schemas.microsoft.com/office/drawing/2014/chartex" xmlns:cx1="http://schemas.microsoft.com/office/drawing/2015/9/8/chartex" xmlns:cx2="http://schemas.microsoft.com/office/drawing/2015/10/21/chartex" xmlns:cx3="http://schemas.microsoft.com/office/drawing/2016/5/9/chartex" xmlns:cx4="http://schemas.microsoft.com/office/drawing/2016/5/10/chartex" xmlns:cx5="http://schemas.microsoft.com/office/drawing/2016/5/11/chartex" xmlns:cx6="http://schemas.microsoft.com/office/drawing/2016/5/12/chartex" xmlns:cx7="http://schemas.microsoft.com/office/drawing/2016/5/13/chartex" xmlns:cx8="http://schemas.microsoft.com/office/drawing/2016/5/14/chartex" xmlns:mc="http://schemas.openxmlformats.org/markup-compatibility/2006" xmlns:aink="http://schemas.microsoft.com/office/drawing/2016/ink" xmlns:am3d="http://schemas.microsoft.com/office/drawing/2017/model3d" xmlns:o="urn:schemas-microsoft-com:office:office" xmlns:r="http://schemas.openxmlformats.org/officeDocument/2006/relationships" xmlns:m="http://schemas.openxmlformats.org/officeDocument/2006/math" xmlns:v="urn:schemas-microsoft-com:vml" xmlns:wp14="http://schemas.microsoft.com/office/word/2010/wordprocessingDrawing" xmlns:wp="http://schemas.openxmlformats.org/drawingml/2006/wordprocessingDrawing" xmlns:w10="urn:schemas-microsoft-com:office:word" xmlns:w="http://schemas.openxmlformats.org/wordprocessingml/2006/main" xmlns:w14="http://schemas.microsoft.com/office/word/2010/wordml" xmlns:w15="http://schemas.microsoft.com/office/word/2012/wordml" xmlns:w16cex="http://schemas.microsoft.com/office/word/2018/wordml/cex" xmlns:w16cid="http://schemas.microsoft.com/office/word/2016/wordml/cid" xmlns:w16="http://schemas.microsoft.com/office/word/2018/wordml" xmlns:w16sdtdh="http://schemas.microsoft.com/office/word/2020/wordml/sdtdatahash" xmlns:w16se="http://schemas.microsoft.com/office/word/2015/wordml/symex" xmlns:wpg="http://schemas.microsoft.com/office/word/2010/wordprocessingGroup" xmlns:wpi="http://schemas.microsoft.com/office/word/2010/wordprocessingInk" xmlns:wne="http://schemas.microsoft.com/office/word/2006/wordml" xmlns:wps="http://schemas.microsoft.com/office/word/2010/wordprocessingShape" mc:Ignorable="w14 w15 w16se w16cid w16 w16cex w16sdtdh wp14">
   <w:body>
     <w:p>
       <w:pPr>
@@ -17,6 +17,15 @@
           <w:rFonts w:ascii="Courier New" w:hAnsi="Courier New" w:cs="Courier New"/>
           <w:sz w:val="28"/>
           <w:szCs w:val="28"/>
+          <w:lang w:val="en-US"/>
+        </w:rPr>
+        <w:t>if</w:t>
+      </w:r>
+      <w:r>
+        <w:rPr>
+          <w:rFonts w:ascii="Courier New" w:hAnsi="Courier New" w:cs="Courier New"/>
+          <w:sz w:val="28"/>
+          <w:szCs w:val="28"/>
         </w:rPr>
         <w:t>ПИС-3, ПОИТ</w:t>
       </w:r>
@@ -30,7 +39,6 @@
           <w:b/>
           <w:sz w:val="28"/>
           <w:szCs w:val="28"/>
-          <w:lang w:val="en-US"/>
         </w:rPr>
       </w:pPr>
       <w:r>
@@ -57,7 +65,6 @@
           <w:b/>
           <w:sz w:val="28"/>
           <w:szCs w:val="28"/>
-          <w:lang w:val="en-US"/>
         </w:rPr>
         <w:t>1</w:t>
       </w:r>
@@ -503,7 +510,6 @@
           <w:b/>
           <w:sz w:val="28"/>
           <w:szCs w:val="28"/>
-          <w:lang w:val="en-US"/>
         </w:rPr>
         <w:t>1</w:t>
       </w:r>
@@ -712,6 +718,7 @@
           <w:numId w:val="11"/>
         </w:numPr>
         <w:spacing w:after="0"/>
+        <w:ind w:left="1068"/>
         <w:jc w:val="both"/>
         <w:rPr>
           <w:rFonts w:ascii="Courier New" w:hAnsi="Courier New" w:cs="Courier New"/>
@@ -844,7 +851,16 @@
           <w:sz w:val="28"/>
           <w:szCs w:val="28"/>
         </w:rPr>
-        <w:t xml:space="preserve">сообщениями между </w:t>
+        <w:t xml:space="preserve">сообщениями </w:t>
+      </w:r>
+      <w:proofErr w:type="gramStart"/>
+      <w:r>
+        <w:rPr>
+          <w:rFonts w:ascii="Courier New" w:hAnsi="Courier New" w:cs="Courier New"/>
+          <w:sz w:val="28"/>
+          <w:szCs w:val="28"/>
+        </w:rPr>
+        <w:t xml:space="preserve">между </w:t>
       </w:r>
       <w:r>
         <w:rPr>
@@ -871,6 +887,7 @@
         </w:rPr>
         <w:t>приложениями</w:t>
       </w:r>
+      <w:proofErr w:type="gramEnd"/>
       <w:r>
         <w:rPr>
           <w:rFonts w:ascii="Courier New" w:hAnsi="Courier New" w:cs="Courier New"/>
@@ -937,6 +954,7 @@
           <w:numId w:val="11"/>
         </w:numPr>
         <w:spacing w:after="0"/>
+        <w:ind w:left="1068"/>
         <w:jc w:val="both"/>
         <w:rPr>
           <w:rFonts w:ascii="Courier New" w:hAnsi="Courier New" w:cs="Courier New"/>
@@ -1022,6 +1040,7 @@
         </w:rPr>
         <w:t xml:space="preserve"> на применении типа </w:t>
       </w:r>
+      <w:proofErr w:type="spellStart"/>
       <w:r>
         <w:rPr>
           <w:b/>
@@ -1031,6 +1050,7 @@
         </w:rPr>
         <w:t>System.Threading.Channels</w:t>
       </w:r>
+      <w:proofErr w:type="spellEnd"/>
       <w:r>
         <w:rPr>
           <w:sz w:val="28"/>
@@ -1057,6 +1077,7 @@
     <w:p>
       <w:pPr>
         <w:spacing w:after="0"/>
+        <w:ind w:left="141"/>
         <w:jc w:val="both"/>
         <w:rPr>
           <w:rFonts w:ascii="Courier New" w:hAnsi="Courier New" w:cs="Courier New"/>
@@ -1076,7 +1097,8 @@
     <w:tbl>
       <w:tblPr>
         <w:tblStyle w:val="ab"/>
-        <w:tblW w:w="0" w:type="auto"/>
+        <w:tblW w:w="10343" w:type="dxa"/>
+        <w:tblInd w:w="141" w:type="dxa"/>
         <w:tblLook w:val="04A0" w:firstRow="1" w:lastRow="0" w:firstColumn="1" w:lastColumn="0" w:noHBand="0" w:noVBand="1"/>
       </w:tblPr>
       <w:tblGrid>
@@ -1207,7 +1229,27 @@
                 <w:szCs w:val="28"/>
                 <w:lang w:val="en-US"/>
               </w:rPr>
-              <w:t>/api/channels</w:t>
+              <w:t>/</w:t>
+            </w:r>
+            <w:proofErr w:type="spellStart"/>
+            <w:r>
+              <w:rPr>
+                <w:rFonts w:ascii="Courier New" w:hAnsi="Courier New" w:cs="Courier New"/>
+                <w:sz w:val="28"/>
+                <w:szCs w:val="28"/>
+                <w:lang w:val="en-US"/>
+              </w:rPr>
+              <w:t>api</w:t>
+            </w:r>
+            <w:proofErr w:type="spellEnd"/>
+            <w:r>
+              <w:rPr>
+                <w:rFonts w:ascii="Courier New" w:hAnsi="Courier New" w:cs="Courier New"/>
+                <w:sz w:val="28"/>
+                <w:szCs w:val="28"/>
+                <w:lang w:val="en-US"/>
+              </w:rPr>
+              <w:t>/channels</w:t>
             </w:r>
           </w:p>
         </w:tc>
@@ -1237,7 +1279,6 @@
                 <w:rFonts w:ascii="Courier New" w:hAnsi="Courier New" w:cs="Courier New"/>
                 <w:sz w:val="28"/>
                 <w:szCs w:val="28"/>
-                <w:lang w:val="en-US"/>
               </w:rPr>
               <w:t xml:space="preserve"> </w:t>
             </w:r>
@@ -1265,7 +1306,6 @@
                 <w:rFonts w:ascii="Courier New" w:hAnsi="Courier New" w:cs="Courier New"/>
                 <w:sz w:val="28"/>
                 <w:szCs w:val="28"/>
-                <w:lang w:val="en-US"/>
               </w:rPr>
             </w:pPr>
             <w:r>
@@ -1275,7 +1315,84 @@
                 <w:szCs w:val="28"/>
                 <w:lang w:val="en-US"/>
               </w:rPr>
-              <w:t>Response-Body: [JSON-1,…,JSON-1]</w:t>
+              <w:t>Response</w:t>
+            </w:r>
+            <w:r>
+              <w:rPr>
+                <w:rFonts w:ascii="Courier New" w:hAnsi="Courier New" w:cs="Courier New"/>
+                <w:sz w:val="28"/>
+                <w:szCs w:val="28"/>
+              </w:rPr>
+              <w:t>-</w:t>
+            </w:r>
+            <w:r>
+              <w:rPr>
+                <w:rFonts w:ascii="Courier New" w:hAnsi="Courier New" w:cs="Courier New"/>
+                <w:sz w:val="28"/>
+                <w:szCs w:val="28"/>
+                <w:lang w:val="en-US"/>
+              </w:rPr>
+              <w:t>Body</w:t>
+            </w:r>
+            <w:r>
+              <w:rPr>
+                <w:rFonts w:ascii="Courier New" w:hAnsi="Courier New" w:cs="Courier New"/>
+                <w:sz w:val="28"/>
+                <w:szCs w:val="28"/>
+              </w:rPr>
+              <w:t>: [</w:t>
+            </w:r>
+            <w:r>
+              <w:rPr>
+                <w:rFonts w:ascii="Courier New" w:hAnsi="Courier New" w:cs="Courier New"/>
+                <w:sz w:val="28"/>
+                <w:szCs w:val="28"/>
+                <w:lang w:val="en-US"/>
+              </w:rPr>
+              <w:t>JSON</w:t>
+            </w:r>
+            <w:r>
+              <w:rPr>
+                <w:rFonts w:ascii="Courier New" w:hAnsi="Courier New" w:cs="Courier New"/>
+                <w:sz w:val="28"/>
+                <w:szCs w:val="28"/>
+              </w:rPr>
+              <w:t>-</w:t>
+            </w:r>
+            <w:proofErr w:type="gramStart"/>
+            <w:r>
+              <w:rPr>
+                <w:rFonts w:ascii="Courier New" w:hAnsi="Courier New" w:cs="Courier New"/>
+                <w:sz w:val="28"/>
+                <w:szCs w:val="28"/>
+              </w:rPr>
+              <w:t>1,…</w:t>
+            </w:r>
+            <w:proofErr w:type="gramEnd"/>
+            <w:r>
+              <w:rPr>
+                <w:rFonts w:ascii="Courier New" w:hAnsi="Courier New" w:cs="Courier New"/>
+                <w:sz w:val="28"/>
+                <w:szCs w:val="28"/>
+              </w:rPr>
+              <w:t>,</w:t>
+            </w:r>
+            <w:r>
+              <w:rPr>
+                <w:rFonts w:ascii="Courier New" w:hAnsi="Courier New" w:cs="Courier New"/>
+                <w:sz w:val="28"/>
+                <w:szCs w:val="28"/>
+                <w:lang w:val="en-US"/>
+              </w:rPr>
+              <w:t>JSON</w:t>
+            </w:r>
+            <w:r>
+              <w:rPr>
+                <w:rFonts w:ascii="Courier New" w:hAnsi="Courier New" w:cs="Courier New"/>
+                <w:sz w:val="28"/>
+                <w:szCs w:val="28"/>
+              </w:rPr>
+              <w:t>-1]</w:t>
             </w:r>
           </w:p>
           <w:p>
@@ -1386,8 +1503,39 @@
                 <w:szCs w:val="28"/>
                 <w:lang w:val="en-US"/>
               </w:rPr>
-              <w:t>/api/channels/guid</w:t>
-            </w:r>
+              <w:t>/</w:t>
+            </w:r>
+            <w:proofErr w:type="spellStart"/>
+            <w:r>
+              <w:rPr>
+                <w:rFonts w:ascii="Courier New" w:hAnsi="Courier New" w:cs="Courier New"/>
+                <w:sz w:val="28"/>
+                <w:szCs w:val="28"/>
+                <w:lang w:val="en-US"/>
+              </w:rPr>
+              <w:t>api</w:t>
+            </w:r>
+            <w:proofErr w:type="spellEnd"/>
+            <w:r>
+              <w:rPr>
+                <w:rFonts w:ascii="Courier New" w:hAnsi="Courier New" w:cs="Courier New"/>
+                <w:sz w:val="28"/>
+                <w:szCs w:val="28"/>
+                <w:lang w:val="en-US"/>
+              </w:rPr>
+              <w:t>/channels/</w:t>
+            </w:r>
+            <w:proofErr w:type="spellStart"/>
+            <w:r>
+              <w:rPr>
+                <w:rFonts w:ascii="Courier New" w:hAnsi="Courier New" w:cs="Courier New"/>
+                <w:sz w:val="28"/>
+                <w:szCs w:val="28"/>
+                <w:lang w:val="en-US"/>
+              </w:rPr>
+              <w:t>guid</w:t>
+            </w:r>
+            <w:proofErr w:type="spellEnd"/>
           </w:p>
         </w:tc>
         <w:tc>
@@ -1467,6 +1615,7 @@
               </w:rPr>
               <w:t xml:space="preserve"> </w:t>
             </w:r>
+            <w:proofErr w:type="spellStart"/>
             <w:r>
               <w:rPr>
                 <w:rFonts w:ascii="Courier New" w:hAnsi="Courier New" w:cs="Courier New"/>
@@ -1476,6 +1625,7 @@
               </w:rPr>
               <w:t>guid</w:t>
             </w:r>
+            <w:proofErr w:type="spellEnd"/>
           </w:p>
           <w:p>
             <w:pPr>
@@ -1628,7 +1778,27 @@
                 <w:szCs w:val="28"/>
                 <w:lang w:val="en-US"/>
               </w:rPr>
-              <w:t>/api/channels</w:t>
+              <w:t>/</w:t>
+            </w:r>
+            <w:proofErr w:type="spellStart"/>
+            <w:r>
+              <w:rPr>
+                <w:rFonts w:ascii="Courier New" w:hAnsi="Courier New" w:cs="Courier New"/>
+                <w:sz w:val="28"/>
+                <w:szCs w:val="28"/>
+                <w:lang w:val="en-US"/>
+              </w:rPr>
+              <w:t>api</w:t>
+            </w:r>
+            <w:proofErr w:type="spellEnd"/>
+            <w:r>
+              <w:rPr>
+                <w:rFonts w:ascii="Courier New" w:hAnsi="Courier New" w:cs="Courier New"/>
+                <w:sz w:val="28"/>
+                <w:szCs w:val="28"/>
+                <w:lang w:val="en-US"/>
+              </w:rPr>
+              <w:t>/channels</w:t>
             </w:r>
           </w:p>
         </w:tc>
@@ -1892,7 +2062,27 @@
                 <w:szCs w:val="28"/>
                 <w:lang w:val="en-US"/>
               </w:rPr>
-              <w:t>/api/channels</w:t>
+              <w:t>/</w:t>
+            </w:r>
+            <w:proofErr w:type="spellStart"/>
+            <w:r>
+              <w:rPr>
+                <w:rFonts w:ascii="Courier New" w:hAnsi="Courier New" w:cs="Courier New"/>
+                <w:sz w:val="28"/>
+                <w:szCs w:val="28"/>
+                <w:lang w:val="en-US"/>
+              </w:rPr>
+              <w:t>api</w:t>
+            </w:r>
+            <w:proofErr w:type="spellEnd"/>
+            <w:r>
+              <w:rPr>
+                <w:rFonts w:ascii="Courier New" w:hAnsi="Courier New" w:cs="Courier New"/>
+                <w:sz w:val="28"/>
+                <w:szCs w:val="28"/>
+                <w:lang w:val="en-US"/>
+              </w:rPr>
+              <w:t>/channels</w:t>
             </w:r>
           </w:p>
         </w:tc>
@@ -1925,7 +2115,6 @@
                 <w:rFonts w:ascii="Courier New" w:hAnsi="Courier New" w:cs="Courier New"/>
                 <w:sz w:val="28"/>
                 <w:szCs w:val="28"/>
-                <w:lang w:val="en-US"/>
               </w:rPr>
             </w:pPr>
             <w:r>
@@ -1942,7 +2131,6 @@
                 <w:rFonts w:ascii="Courier New" w:hAnsi="Courier New" w:cs="Courier New"/>
                 <w:sz w:val="28"/>
                 <w:szCs w:val="28"/>
-                <w:lang w:val="en-US"/>
               </w:rPr>
               <w:t>-</w:t>
             </w:r>
@@ -1960,7 +2148,6 @@
                 <w:rFonts w:ascii="Courier New" w:hAnsi="Courier New" w:cs="Courier New"/>
                 <w:sz w:val="28"/>
                 <w:szCs w:val="28"/>
-                <w:lang w:val="en-US"/>
               </w:rPr>
               <w:t xml:space="preserve">:  </w:t>
             </w:r>
@@ -1978,7 +2165,6 @@
                 <w:rFonts w:ascii="Courier New" w:hAnsi="Courier New" w:cs="Courier New"/>
                 <w:sz w:val="28"/>
                 <w:szCs w:val="28"/>
-                <w:lang w:val="en-US"/>
               </w:rPr>
               <w:t>-3</w:t>
             </w:r>
@@ -1987,7 +2173,6 @@
                 <w:rFonts w:ascii="Courier New" w:hAnsi="Courier New" w:cs="Courier New"/>
                 <w:sz w:val="28"/>
                 <w:szCs w:val="28"/>
-                <w:lang w:val="en-US"/>
               </w:rPr>
               <w:t>,4,5,6</w:t>
             </w:r>
@@ -2009,7 +2194,27 @@
                 <w:szCs w:val="28"/>
                 <w:lang w:val="en-US"/>
               </w:rPr>
-              <w:t>Response-Body: [JSON-1,…,JSON-1]</w:t>
+              <w:t>Response-Body: [JSON-</w:t>
+            </w:r>
+            <w:proofErr w:type="gramStart"/>
+            <w:r>
+              <w:rPr>
+                <w:rFonts w:ascii="Courier New" w:hAnsi="Courier New" w:cs="Courier New"/>
+                <w:sz w:val="28"/>
+                <w:szCs w:val="28"/>
+                <w:lang w:val="en-US"/>
+              </w:rPr>
+              <w:t>1,…</w:t>
+            </w:r>
+            <w:proofErr w:type="gramEnd"/>
+            <w:r>
+              <w:rPr>
+                <w:rFonts w:ascii="Courier New" w:hAnsi="Courier New" w:cs="Courier New"/>
+                <w:sz w:val="28"/>
+                <w:szCs w:val="28"/>
+                <w:lang w:val="en-US"/>
+              </w:rPr>
+              <w:t>,JSON-1]</w:t>
             </w:r>
             <w:r>
               <w:rPr>
@@ -2142,7 +2347,27 @@
                 <w:szCs w:val="28"/>
                 <w:lang w:val="en-US"/>
               </w:rPr>
-              <w:t>/api/channels</w:t>
+              <w:t>/</w:t>
+            </w:r>
+            <w:proofErr w:type="spellStart"/>
+            <w:r>
+              <w:rPr>
+                <w:rFonts w:ascii="Courier New" w:hAnsi="Courier New" w:cs="Courier New"/>
+                <w:sz w:val="28"/>
+                <w:szCs w:val="28"/>
+                <w:lang w:val="en-US"/>
+              </w:rPr>
+              <w:t>api</w:t>
+            </w:r>
+            <w:proofErr w:type="spellEnd"/>
+            <w:r>
+              <w:rPr>
+                <w:rFonts w:ascii="Courier New" w:hAnsi="Courier New" w:cs="Courier New"/>
+                <w:sz w:val="28"/>
+                <w:szCs w:val="28"/>
+                <w:lang w:val="en-US"/>
+              </w:rPr>
+              <w:t>/channels</w:t>
             </w:r>
           </w:p>
         </w:tc>
@@ -2157,6 +2382,7 @@
                 <w:rFonts w:ascii="Courier New" w:hAnsi="Courier New" w:cs="Courier New"/>
                 <w:sz w:val="28"/>
                 <w:szCs w:val="28"/>
+                <w:lang w:val="en-US"/>
               </w:rPr>
             </w:pPr>
             <w:r>
@@ -2165,7 +2391,33 @@
                 <w:sz w:val="28"/>
                 <w:szCs w:val="28"/>
               </w:rPr>
-              <w:t xml:space="preserve">Удалить канал </w:t>
+              <w:t>Удалить</w:t>
+            </w:r>
+            <w:r>
+              <w:rPr>
+                <w:rFonts w:ascii="Courier New" w:hAnsi="Courier New" w:cs="Courier New"/>
+                <w:sz w:val="28"/>
+                <w:szCs w:val="28"/>
+                <w:lang w:val="en-US"/>
+              </w:rPr>
+              <w:t xml:space="preserve"> </w:t>
+            </w:r>
+            <w:r>
+              <w:rPr>
+                <w:rFonts w:ascii="Courier New" w:hAnsi="Courier New" w:cs="Courier New"/>
+                <w:sz w:val="28"/>
+                <w:szCs w:val="28"/>
+              </w:rPr>
+              <w:t>канал</w:t>
+            </w:r>
+            <w:r>
+              <w:rPr>
+                <w:rFonts w:ascii="Courier New" w:hAnsi="Courier New" w:cs="Courier New"/>
+                <w:sz w:val="28"/>
+                <w:szCs w:val="28"/>
+                <w:lang w:val="en-US"/>
+              </w:rPr>
+              <w:t xml:space="preserve"> </w:t>
             </w:r>
           </w:p>
           <w:p>
@@ -2277,7 +2529,27 @@
                 <w:szCs w:val="28"/>
                 <w:lang w:val="en-US"/>
               </w:rPr>
-              <w:t>Response-Body: [JSON-1,…,JSON-1]</w:t>
+              <w:t>Response-Body: [JSON-</w:t>
+            </w:r>
+            <w:proofErr w:type="gramStart"/>
+            <w:r>
+              <w:rPr>
+                <w:rFonts w:ascii="Courier New" w:hAnsi="Courier New" w:cs="Courier New"/>
+                <w:sz w:val="28"/>
+                <w:szCs w:val="28"/>
+                <w:lang w:val="en-US"/>
+              </w:rPr>
+              <w:t>1,…</w:t>
+            </w:r>
+            <w:proofErr w:type="gramEnd"/>
+            <w:r>
+              <w:rPr>
+                <w:rFonts w:ascii="Courier New" w:hAnsi="Courier New" w:cs="Courier New"/>
+                <w:sz w:val="28"/>
+                <w:szCs w:val="28"/>
+                <w:lang w:val="en-US"/>
+              </w:rPr>
+              <w:t>,JSON-1]</w:t>
             </w:r>
             <w:r>
               <w:rPr>
@@ -2412,8 +2684,19 @@
                 <w:szCs w:val="28"/>
                 <w:lang w:val="en-US"/>
               </w:rPr>
-              <w:t>/api</w:t>
-            </w:r>
+              <w:t>/</w:t>
+            </w:r>
+            <w:proofErr w:type="spellStart"/>
+            <w:r>
+              <w:rPr>
+                <w:rFonts w:ascii="Courier New" w:hAnsi="Courier New" w:cs="Courier New"/>
+                <w:sz w:val="28"/>
+                <w:szCs w:val="28"/>
+                <w:lang w:val="en-US"/>
+              </w:rPr>
+              <w:t>api</w:t>
+            </w:r>
+            <w:proofErr w:type="spellEnd"/>
             <w:r>
               <w:rPr>
                 <w:rFonts w:ascii="Courier New" w:hAnsi="Courier New" w:cs="Courier New"/>
@@ -2445,7 +2728,6 @@
                 <w:rFonts w:ascii="Courier New" w:hAnsi="Courier New" w:cs="Courier New"/>
                 <w:sz w:val="28"/>
                 <w:szCs w:val="28"/>
-                <w:lang w:val="en-US"/>
               </w:rPr>
             </w:pPr>
             <w:r>
@@ -2461,7 +2743,6 @@
                 <w:rFonts w:ascii="Courier New" w:hAnsi="Courier New" w:cs="Courier New"/>
                 <w:sz w:val="28"/>
                 <w:szCs w:val="28"/>
-                <w:lang w:val="en-US"/>
               </w:rPr>
               <w:t xml:space="preserve"> </w:t>
             </w:r>
@@ -2478,9 +2759,25 @@
                 <w:rFonts w:ascii="Courier New" w:hAnsi="Courier New" w:cs="Courier New"/>
                 <w:sz w:val="28"/>
                 <w:szCs w:val="28"/>
-                <w:lang w:val="en-US"/>
-              </w:rPr>
-              <w:t xml:space="preserve"> dequeue, </w:t>
+              </w:rPr>
+              <w:t xml:space="preserve"> </w:t>
+            </w:r>
+            <w:r>
+              <w:rPr>
+                <w:rFonts w:ascii="Courier New" w:hAnsi="Courier New" w:cs="Courier New"/>
+                <w:sz w:val="28"/>
+                <w:szCs w:val="28"/>
+                <w:lang w:val="en-US"/>
+              </w:rPr>
+              <w:t>dequeue</w:t>
+            </w:r>
+            <w:r>
+              <w:rPr>
+                <w:rFonts w:ascii="Courier New" w:hAnsi="Courier New" w:cs="Courier New"/>
+                <w:sz w:val="28"/>
+                <w:szCs w:val="28"/>
+              </w:rPr>
+              <w:t xml:space="preserve">, </w:t>
             </w:r>
             <w:r>
               <w:rPr>
@@ -2496,7 +2793,6 @@
                 <w:rFonts w:ascii="Courier New" w:hAnsi="Courier New" w:cs="Courier New"/>
                 <w:sz w:val="28"/>
                 <w:szCs w:val="28"/>
-                <w:lang w:val="en-US"/>
               </w:rPr>
               <w:t xml:space="preserve">, </w:t>
             </w:r>
@@ -2514,7 +2810,6 @@
                 <w:rFonts w:ascii="Courier New" w:hAnsi="Courier New" w:cs="Courier New"/>
                 <w:sz w:val="28"/>
                 <w:szCs w:val="28"/>
-                <w:lang w:val="en-US"/>
               </w:rPr>
               <w:t xml:space="preserve"> </w:t>
             </w:r>
@@ -2531,7 +2826,6 @@
                 <w:rFonts w:ascii="Courier New" w:hAnsi="Courier New" w:cs="Courier New"/>
                 <w:sz w:val="28"/>
                 <w:szCs w:val="28"/>
-                <w:lang w:val="en-US"/>
               </w:rPr>
               <w:t xml:space="preserve"> </w:t>
             </w:r>
@@ -2548,10 +2842,10 @@
                 <w:rFonts w:ascii="Courier New" w:hAnsi="Courier New" w:cs="Courier New"/>
                 <w:sz w:val="28"/>
                 <w:szCs w:val="28"/>
-                <w:lang w:val="en-US"/>
               </w:rPr>
               <w:t xml:space="preserve"> (</w:t>
             </w:r>
+            <w:proofErr w:type="spellStart"/>
             <w:r>
               <w:rPr>
                 <w:rFonts w:ascii="Courier New" w:hAnsi="Courier New" w:cs="Courier New"/>
@@ -2561,12 +2855,12 @@
               </w:rPr>
               <w:t>guid</w:t>
             </w:r>
-            <w:r>
-              <w:rPr>
-                <w:rFonts w:ascii="Courier New" w:hAnsi="Courier New" w:cs="Courier New"/>
-                <w:sz w:val="28"/>
-                <w:szCs w:val="28"/>
-                <w:lang w:val="en-US"/>
+            <w:proofErr w:type="spellEnd"/>
+            <w:r>
+              <w:rPr>
+                <w:rFonts w:ascii="Courier New" w:hAnsi="Courier New" w:cs="Courier New"/>
+                <w:sz w:val="28"/>
+                <w:szCs w:val="28"/>
               </w:rPr>
               <w:t xml:space="preserve">- </w:t>
             </w:r>
@@ -2583,7 +2877,6 @@
                 <w:rFonts w:ascii="Courier New" w:hAnsi="Courier New" w:cs="Courier New"/>
                 <w:sz w:val="28"/>
                 <w:szCs w:val="28"/>
-                <w:lang w:val="en-US"/>
               </w:rPr>
               <w:t>)</w:t>
             </w:r>
@@ -2752,6 +3045,7 @@
     <w:p>
       <w:pPr>
         <w:spacing w:after="0"/>
+        <w:ind w:left="141"/>
         <w:jc w:val="both"/>
         <w:rPr>
           <w:rFonts w:ascii="Courier New" w:hAnsi="Courier New" w:cs="Courier New"/>
@@ -2764,6 +3058,7 @@
     <w:p>
       <w:pPr>
         <w:spacing w:after="0"/>
+        <w:ind w:left="141"/>
         <w:jc w:val="both"/>
         <w:rPr>
           <w:rFonts w:ascii="Courier New" w:hAnsi="Courier New" w:cs="Courier New"/>
@@ -2781,6 +3076,7 @@
           <w:numId w:val="11"/>
         </w:numPr>
         <w:spacing w:after="0"/>
+        <w:ind w:left="1068"/>
         <w:jc w:val="both"/>
         <w:rPr>
           <w:rFonts w:ascii="Courier New" w:hAnsi="Courier New" w:cs="Courier New"/>
@@ -2863,6 +3159,7 @@
     <w:p>
       <w:pPr>
         <w:spacing w:after="0"/>
+        <w:ind w:left="141"/>
         <w:jc w:val="both"/>
         <w:rPr>
           <w:rFonts w:ascii="Courier New" w:hAnsi="Courier New" w:cs="Courier New"/>
@@ -2939,7 +3236,7 @@
           <w:lang w:val="en-US"/>
         </w:rPr>
         <w:drawing>
-          <wp:inline distT="0" distB="0" distL="0" distR="0" wp14:anchorId="3F40B350" wp14:editId="2E931D01">
+          <wp:inline distT="0" distB="0" distL="0" distR="0" wp14:anchorId="3F40B350" wp14:editId="74E4B62E">
             <wp:extent cx="2927838" cy="857250"/>
             <wp:effectExtent l="19050" t="19050" r="25400" b="19050"/>
             <wp:docPr id="2" name="Рисунок 2"/>
@@ -2993,6 +3290,7 @@
     <w:p>
       <w:pPr>
         <w:spacing w:after="0"/>
+        <w:ind w:left="141"/>
         <w:jc w:val="both"/>
         <w:rPr>
           <w:rFonts w:ascii="Courier New" w:hAnsi="Courier New" w:cs="Courier New"/>
@@ -3123,6 +3421,7 @@
     <w:p>
       <w:pPr>
         <w:spacing w:after="0"/>
+        <w:ind w:left="141"/>
         <w:jc w:val="both"/>
         <w:rPr>
           <w:rFonts w:ascii="Courier New" w:hAnsi="Courier New" w:cs="Courier New"/>
@@ -3255,6 +3554,7 @@
     <w:p>
       <w:pPr>
         <w:spacing w:after="0"/>
+        <w:ind w:left="141"/>
         <w:jc w:val="both"/>
         <w:rPr>
           <w:rFonts w:ascii="Courier New" w:hAnsi="Courier New" w:cs="Courier New"/>
@@ -3385,6 +3685,7 @@
     <w:p>
       <w:pPr>
         <w:spacing w:after="0"/>
+        <w:ind w:left="141"/>
         <w:jc w:val="both"/>
         <w:rPr>
           <w:rFonts w:ascii="Courier New" w:hAnsi="Courier New" w:cs="Courier New"/>
@@ -3515,6 +3816,7 @@
     <w:p>
       <w:pPr>
         <w:spacing w:after="0"/>
+        <w:ind w:left="141"/>
         <w:jc w:val="both"/>
         <w:rPr>
           <w:rFonts w:ascii="Courier New" w:hAnsi="Courier New" w:cs="Courier New"/>
@@ -3645,6 +3947,7 @@
     <w:p>
       <w:pPr>
         <w:spacing w:after="0"/>
+        <w:ind w:left="141"/>
         <w:jc w:val="both"/>
         <w:rPr>
           <w:rFonts w:ascii="Courier New" w:hAnsi="Courier New" w:cs="Courier New"/>
@@ -3657,6 +3960,7 @@
     <w:p>
       <w:pPr>
         <w:spacing w:after="0"/>
+        <w:ind w:left="141"/>
         <w:jc w:val="both"/>
         <w:rPr>
           <w:rFonts w:ascii="Courier New" w:hAnsi="Courier New" w:cs="Courier New"/>
@@ -3674,6 +3978,7 @@
           <w:numId w:val="11"/>
         </w:numPr>
         <w:spacing w:after="0"/>
+        <w:ind w:left="1068"/>
         <w:jc w:val="both"/>
         <w:rPr>
           <w:rFonts w:ascii="Courier New" w:hAnsi="Courier New" w:cs="Courier New"/>
@@ -3733,6 +4038,7 @@
         </w:rPr>
         <w:t xml:space="preserve">поддерживает протоколирование работы, основанное на встроенном объекте </w:t>
       </w:r>
+      <w:proofErr w:type="gramStart"/>
       <w:r>
         <w:rPr>
           <w:rFonts w:ascii="Courier New" w:hAnsi="Courier New" w:cs="Courier New"/>
@@ -3743,6 +4049,7 @@
         </w:rPr>
         <w:t>Logging</w:t>
       </w:r>
+      <w:proofErr w:type="gramEnd"/>
       <w:r>
         <w:rPr>
           <w:rFonts w:ascii="Courier New" w:hAnsi="Courier New" w:cs="Courier New"/>
@@ -3782,6 +4089,7 @@
           <w:sz w:val="28"/>
           <w:szCs w:val="28"/>
         </w:rPr>
+        <w:lastRenderedPageBreak/>
         <w:t>сообщений</w:t>
       </w:r>
       <w:r>
@@ -3806,6 +4114,38 @@
           <w:sz w:val="28"/>
           <w:szCs w:val="28"/>
         </w:rPr>
+        <w:t xml:space="preserve"> Все </w:t>
+      </w:r>
+      <w:r>
+        <w:rPr>
+          <w:rFonts w:ascii="Courier New" w:hAnsi="Courier New" w:cs="Courier New"/>
+          <w:sz w:val="28"/>
+          <w:szCs w:val="28"/>
+        </w:rPr>
+        <w:t>события в</w:t>
+      </w:r>
+      <w:r>
+        <w:rPr>
+          <w:rFonts w:ascii="Courier New" w:hAnsi="Courier New" w:cs="Courier New"/>
+          <w:sz w:val="28"/>
+          <w:szCs w:val="28"/>
+        </w:rPr>
+        <w:t xml:space="preserve"> журнале нумеруются, фиксируется время и дата </w:t>
+      </w:r>
+      <w:r>
+        <w:rPr>
+          <w:rFonts w:ascii="Courier New" w:hAnsi="Courier New" w:cs="Courier New"/>
+          <w:sz w:val="28"/>
+          <w:szCs w:val="28"/>
+        </w:rPr>
+        <w:t>события.</w:t>
+      </w:r>
+      <w:r>
+        <w:rPr>
+          <w:rFonts w:ascii="Courier New" w:hAnsi="Courier New" w:cs="Courier New"/>
+          <w:sz w:val="28"/>
+          <w:szCs w:val="28"/>
+        </w:rPr>
         <w:t xml:space="preserve"> </w:t>
       </w:r>
       <w:r>
@@ -3814,33 +4154,30 @@
           <w:sz w:val="28"/>
           <w:szCs w:val="28"/>
         </w:rPr>
-        <w:lastRenderedPageBreak/>
-        <w:t xml:space="preserve">Все </w:t>
-      </w:r>
-      <w:r>
-        <w:rPr>
-          <w:rFonts w:ascii="Courier New" w:hAnsi="Courier New" w:cs="Courier New"/>
-          <w:sz w:val="28"/>
-          <w:szCs w:val="28"/>
-        </w:rPr>
-        <w:t>события в</w:t>
-      </w:r>
-      <w:r>
-        <w:rPr>
-          <w:rFonts w:ascii="Courier New" w:hAnsi="Courier New" w:cs="Courier New"/>
-          <w:sz w:val="28"/>
-          <w:szCs w:val="28"/>
-        </w:rPr>
-        <w:t xml:space="preserve"> журнале нумеруются, фиксируется время и дата </w:t>
-      </w:r>
-      <w:r>
-        <w:rPr>
-          <w:rFonts w:ascii="Courier New" w:hAnsi="Courier New" w:cs="Courier New"/>
-          <w:sz w:val="28"/>
-          <w:szCs w:val="28"/>
-        </w:rPr>
-        <w:t>события.</w:t>
-      </w:r>
+        <w:t xml:space="preserve">Приложение поддерживает системный параметр </w:t>
+      </w:r>
+      <w:proofErr w:type="spellStart"/>
+      <w:proofErr w:type="gramStart"/>
+      <w:r>
+        <w:rPr>
+          <w:rFonts w:ascii="Courier New" w:hAnsi="Courier New" w:cs="Courier New"/>
+          <w:b/>
+          <w:sz w:val="28"/>
+          <w:szCs w:val="28"/>
+          <w:lang w:val="en-US"/>
+        </w:rPr>
+        <w:t>WaitEnqueue</w:t>
+      </w:r>
+      <w:proofErr w:type="spellEnd"/>
+      <w:r>
+        <w:rPr>
+          <w:rFonts w:ascii="Courier New" w:hAnsi="Courier New" w:cs="Courier New"/>
+          <w:sz w:val="28"/>
+          <w:szCs w:val="28"/>
+        </w:rPr>
+        <w:t xml:space="preserve">  -</w:t>
+      </w:r>
+      <w:proofErr w:type="gramEnd"/>
       <w:r>
         <w:rPr>
           <w:rFonts w:ascii="Courier New" w:hAnsi="Courier New" w:cs="Courier New"/>
@@ -3855,8 +4192,34 @@
           <w:sz w:val="28"/>
           <w:szCs w:val="28"/>
         </w:rPr>
-        <w:t xml:space="preserve">Приложение поддерживает системный параметр </w:t>
-      </w:r>
+        <w:t>максимальное время (секунды) ожидания сообщения запросами</w:t>
+      </w:r>
+      <w:r>
+        <w:rPr>
+          <w:rFonts w:ascii="Courier New" w:hAnsi="Courier New" w:cs="Courier New"/>
+          <w:sz w:val="28"/>
+          <w:szCs w:val="28"/>
+        </w:rPr>
+        <w:t xml:space="preserve"> </w:t>
+      </w:r>
+      <w:r>
+        <w:rPr>
+          <w:rFonts w:ascii="Courier New" w:hAnsi="Courier New" w:cs="Courier New"/>
+          <w:sz w:val="28"/>
+          <w:szCs w:val="28"/>
+          <w:lang w:val="en-US"/>
+        </w:rPr>
+        <w:t>enqueuer</w:t>
+      </w:r>
+      <w:r>
+        <w:rPr>
+          <w:rFonts w:ascii="Courier New" w:hAnsi="Courier New" w:cs="Courier New"/>
+          <w:sz w:val="28"/>
+          <w:szCs w:val="28"/>
+        </w:rPr>
+        <w:t xml:space="preserve">, по истечении  </w:t>
+      </w:r>
+      <w:proofErr w:type="spellStart"/>
       <w:r>
         <w:rPr>
           <w:rFonts w:ascii="Courier New" w:hAnsi="Courier New" w:cs="Courier New"/>
@@ -3867,57 +4230,7 @@
         </w:rPr>
         <w:t>WaitEnqueue</w:t>
       </w:r>
-      <w:r>
-        <w:rPr>
-          <w:rFonts w:ascii="Courier New" w:hAnsi="Courier New" w:cs="Courier New"/>
-          <w:sz w:val="28"/>
-          <w:szCs w:val="28"/>
-        </w:rPr>
-        <w:t xml:space="preserve">  - </w:t>
-      </w:r>
-      <w:r>
-        <w:rPr>
-          <w:rFonts w:ascii="Courier New" w:hAnsi="Courier New" w:cs="Courier New"/>
-          <w:sz w:val="28"/>
-          <w:szCs w:val="28"/>
-        </w:rPr>
-        <w:t>максимальное время (секунды) ожидания сообщения запросами</w:t>
-      </w:r>
-      <w:r>
-        <w:rPr>
-          <w:rFonts w:ascii="Courier New" w:hAnsi="Courier New" w:cs="Courier New"/>
-          <w:sz w:val="28"/>
-          <w:szCs w:val="28"/>
-        </w:rPr>
-        <w:t xml:space="preserve"> </w:t>
-      </w:r>
-      <w:r>
-        <w:rPr>
-          <w:rFonts w:ascii="Courier New" w:hAnsi="Courier New" w:cs="Courier New"/>
-          <w:sz w:val="28"/>
-          <w:szCs w:val="28"/>
-          <w:lang w:val="en-US"/>
-        </w:rPr>
-        <w:t>enqueuer</w:t>
-      </w:r>
-      <w:r>
-        <w:rPr>
-          <w:rFonts w:ascii="Courier New" w:hAnsi="Courier New" w:cs="Courier New"/>
-          <w:sz w:val="28"/>
-          <w:szCs w:val="28"/>
-        </w:rPr>
-        <w:t xml:space="preserve">, по истечении  </w:t>
-      </w:r>
-      <w:r>
-        <w:rPr>
-          <w:rFonts w:ascii="Courier New" w:hAnsi="Courier New" w:cs="Courier New"/>
-          <w:b/>
-          <w:sz w:val="28"/>
-          <w:szCs w:val="28"/>
-          <w:lang w:val="en-US"/>
-        </w:rPr>
-        <w:t>WaitEnqueue</w:t>
-      </w:r>
+      <w:proofErr w:type="spellEnd"/>
       <w:r>
         <w:rPr>
           <w:rFonts w:ascii="Courier New" w:hAnsi="Courier New" w:cs="Courier New"/>
@@ -3971,6 +4284,7 @@
     <w:p>
       <w:pPr>
         <w:spacing w:after="0"/>
+        <w:ind w:left="141"/>
         <w:jc w:val="both"/>
         <w:rPr>
           <w:rFonts w:ascii="Courier New" w:hAnsi="Courier New" w:cs="Courier New"/>
@@ -3982,6 +4296,7 @@
     <w:p>
       <w:pPr>
         <w:spacing w:after="0"/>
+        <w:ind w:left="141"/>
         <w:jc w:val="both"/>
         <w:rPr>
           <w:rFonts w:ascii="Courier New" w:hAnsi="Courier New" w:cs="Courier New"/>
@@ -3993,628 +4308,8 @@
     <w:tbl>
       <w:tblPr>
         <w:tblStyle w:val="ab"/>
-        <w:tblW w:w="0" w:type="auto"/>
-        <w:tblLook w:val="04A0" w:firstRow="1" w:lastRow="0" w:firstColumn="1" w:lastColumn="0" w:noHBand="0" w:noVBand="1"/>
-      </w:tblPr>
-      <w:tblGrid>
-        <w:gridCol w:w="2065"/>
-        <w:gridCol w:w="8391"/>
-      </w:tblGrid>
-      <w:tr>
-        <w:tc>
-          <w:tcPr>
-            <w:tcW w:w="1555" w:type="dxa"/>
-          </w:tcPr>
-          <w:p>
-            <w:pPr>
-              <w:jc w:val="both"/>
-              <w:rPr>
-                <w:rFonts w:ascii="Courier New" w:hAnsi="Courier New" w:cs="Courier New"/>
-                <w:sz w:val="28"/>
-                <w:szCs w:val="28"/>
-                <w:lang w:val="en-US"/>
-              </w:rPr>
-            </w:pPr>
-            <w:r>
-              <w:rPr>
-                <w:rFonts w:ascii="Courier New" w:hAnsi="Courier New" w:cs="Courier New"/>
-                <w:sz w:val="28"/>
-                <w:szCs w:val="28"/>
-                <w:lang w:val="en-US"/>
-              </w:rPr>
-              <w:t>Trace</w:t>
-            </w:r>
-          </w:p>
-        </w:tc>
-        <w:tc>
-          <w:tcPr>
-            <w:tcW w:w="8901" w:type="dxa"/>
-          </w:tcPr>
-          <w:p>
-            <w:pPr>
-              <w:jc w:val="both"/>
-              <w:rPr>
-                <w:rFonts w:ascii="Courier New" w:hAnsi="Courier New" w:cs="Courier New"/>
-                <w:sz w:val="28"/>
-                <w:szCs w:val="28"/>
-              </w:rPr>
-            </w:pPr>
-            <w:r>
-              <w:rPr>
-                <w:rFonts w:ascii="Courier New" w:hAnsi="Courier New" w:cs="Courier New"/>
-                <w:sz w:val="28"/>
-                <w:szCs w:val="28"/>
-              </w:rPr>
-              <w:t xml:space="preserve">Формируются только в режиме </w:t>
-            </w:r>
-            <w:r>
-              <w:rPr>
-                <w:rFonts w:ascii="Courier New" w:hAnsi="Courier New" w:cs="Courier New"/>
-                <w:sz w:val="28"/>
-                <w:szCs w:val="28"/>
-                <w:lang w:val="en-US"/>
-              </w:rPr>
-              <w:t>Development</w:t>
-            </w:r>
-            <w:r>
-              <w:rPr>
-                <w:rFonts w:ascii="Courier New" w:hAnsi="Courier New" w:cs="Courier New"/>
-                <w:sz w:val="28"/>
-                <w:szCs w:val="28"/>
-              </w:rPr>
-              <w:t xml:space="preserve"> </w:t>
-            </w:r>
-          </w:p>
-          <w:p>
-            <w:pPr>
-              <w:jc w:val="both"/>
-              <w:rPr>
-                <w:rFonts w:ascii="Courier New" w:hAnsi="Courier New" w:cs="Courier New"/>
-                <w:sz w:val="28"/>
-                <w:szCs w:val="28"/>
-              </w:rPr>
-            </w:pPr>
-            <w:r>
-              <w:rPr>
-                <w:rFonts w:ascii="Courier New" w:hAnsi="Courier New" w:cs="Courier New"/>
-                <w:sz w:val="28"/>
-                <w:szCs w:val="28"/>
-              </w:rPr>
-              <w:t xml:space="preserve">Трассировка, запросов, ответов, создание контроллеров, вызов методов, значения параметров    </w:t>
-            </w:r>
-          </w:p>
-        </w:tc>
-      </w:tr>
-      <w:tr>
-        <w:tc>
-          <w:tcPr>
-            <w:tcW w:w="1555" w:type="dxa"/>
-          </w:tcPr>
-          <w:p>
-            <w:pPr>
-              <w:jc w:val="both"/>
-              <w:rPr>
-                <w:rFonts w:ascii="Courier New" w:hAnsi="Courier New" w:cs="Courier New"/>
-                <w:sz w:val="28"/>
-                <w:szCs w:val="28"/>
-                <w:lang w:val="en-US"/>
-              </w:rPr>
-            </w:pPr>
-            <w:r>
-              <w:rPr>
-                <w:rFonts w:ascii="Courier New" w:hAnsi="Courier New" w:cs="Courier New"/>
-                <w:sz w:val="28"/>
-                <w:szCs w:val="28"/>
-                <w:lang w:val="en-US"/>
-              </w:rPr>
-              <w:t xml:space="preserve">Debug </w:t>
-            </w:r>
-          </w:p>
-        </w:tc>
-        <w:tc>
-          <w:tcPr>
-            <w:tcW w:w="8901" w:type="dxa"/>
-          </w:tcPr>
-          <w:p>
-            <w:pPr>
-              <w:jc w:val="both"/>
-              <w:rPr>
-                <w:rFonts w:ascii="Courier New" w:hAnsi="Courier New" w:cs="Courier New"/>
-                <w:sz w:val="28"/>
-                <w:szCs w:val="28"/>
-              </w:rPr>
-            </w:pPr>
-            <w:r>
-              <w:rPr>
-                <w:rFonts w:ascii="Courier New" w:hAnsi="Courier New" w:cs="Courier New"/>
-                <w:sz w:val="28"/>
-                <w:szCs w:val="28"/>
-              </w:rPr>
-              <w:t xml:space="preserve">Формируются только в режиме </w:t>
-            </w:r>
-            <w:r>
-              <w:rPr>
-                <w:rFonts w:ascii="Courier New" w:hAnsi="Courier New" w:cs="Courier New"/>
-                <w:sz w:val="28"/>
-                <w:szCs w:val="28"/>
-                <w:lang w:val="en-US"/>
-              </w:rPr>
-              <w:t>Development</w:t>
-            </w:r>
-            <w:r>
-              <w:rPr>
-                <w:rFonts w:ascii="Courier New" w:hAnsi="Courier New" w:cs="Courier New"/>
-                <w:sz w:val="28"/>
-                <w:szCs w:val="28"/>
-              </w:rPr>
-              <w:t xml:space="preserve"> </w:t>
-            </w:r>
-          </w:p>
-          <w:p>
-            <w:pPr>
-              <w:jc w:val="both"/>
-              <w:rPr>
-                <w:rFonts w:ascii="Courier New" w:hAnsi="Courier New" w:cs="Courier New"/>
-                <w:sz w:val="28"/>
-                <w:szCs w:val="28"/>
-              </w:rPr>
-            </w:pPr>
-            <w:r>
-              <w:rPr>
-                <w:rFonts w:ascii="Courier New" w:hAnsi="Courier New" w:cs="Courier New"/>
-                <w:sz w:val="28"/>
-                <w:szCs w:val="28"/>
-              </w:rPr>
-              <w:t xml:space="preserve">Сообщения содержат полную информацию о всех запросах   и ответах.     </w:t>
-            </w:r>
-          </w:p>
-        </w:tc>
-      </w:tr>
-      <w:tr>
-        <w:tc>
-          <w:tcPr>
-            <w:tcW w:w="1555" w:type="dxa"/>
-          </w:tcPr>
-          <w:p>
-            <w:pPr>
-              <w:jc w:val="both"/>
-              <w:rPr>
-                <w:rFonts w:ascii="Courier New" w:hAnsi="Courier New" w:cs="Courier New"/>
-                <w:sz w:val="28"/>
-                <w:szCs w:val="28"/>
-                <w:lang w:val="en-US"/>
-              </w:rPr>
-            </w:pPr>
-            <w:r>
-              <w:rPr>
-                <w:rFonts w:ascii="Courier New" w:hAnsi="Courier New" w:cs="Courier New"/>
-                <w:sz w:val="28"/>
-                <w:szCs w:val="28"/>
-                <w:lang w:val="en-US"/>
-              </w:rPr>
-              <w:t>Information</w:t>
-            </w:r>
-          </w:p>
-        </w:tc>
-        <w:tc>
-          <w:tcPr>
-            <w:tcW w:w="8901" w:type="dxa"/>
-          </w:tcPr>
-          <w:p>
-            <w:pPr>
-              <w:jc w:val="both"/>
-              <w:rPr>
-                <w:rFonts w:ascii="Courier New" w:hAnsi="Courier New" w:cs="Courier New"/>
-                <w:sz w:val="28"/>
-                <w:szCs w:val="28"/>
-              </w:rPr>
-            </w:pPr>
-            <w:r>
-              <w:rPr>
-                <w:rFonts w:ascii="Courier New" w:hAnsi="Courier New" w:cs="Courier New"/>
-                <w:sz w:val="28"/>
-                <w:szCs w:val="28"/>
-              </w:rPr>
-              <w:t xml:space="preserve">Старт и остановка приложения, создание, остановка, возобновление и удаление каналов.    </w:t>
-            </w:r>
-          </w:p>
-        </w:tc>
-      </w:tr>
-      <w:tr>
-        <w:tc>
-          <w:tcPr>
-            <w:tcW w:w="1555" w:type="dxa"/>
-          </w:tcPr>
-          <w:p>
-            <w:pPr>
-              <w:jc w:val="both"/>
-              <w:rPr>
-                <w:rFonts w:ascii="Courier New" w:hAnsi="Courier New" w:cs="Courier New"/>
-                <w:sz w:val="28"/>
-                <w:szCs w:val="28"/>
-                <w:lang w:val="en-US"/>
-              </w:rPr>
-            </w:pPr>
-            <w:r>
-              <w:rPr>
-                <w:rFonts w:ascii="Courier New" w:hAnsi="Courier New" w:cs="Courier New"/>
-                <w:sz w:val="28"/>
-                <w:szCs w:val="28"/>
-                <w:lang w:val="en-US"/>
-              </w:rPr>
-              <w:t xml:space="preserve">Warning </w:t>
-            </w:r>
-          </w:p>
-        </w:tc>
-        <w:tc>
-          <w:tcPr>
-            <w:tcW w:w="8901" w:type="dxa"/>
-          </w:tcPr>
-          <w:p>
-            <w:pPr>
-              <w:jc w:val="both"/>
-              <w:rPr>
-                <w:rFonts w:ascii="Courier New" w:hAnsi="Courier New" w:cs="Courier New"/>
-                <w:sz w:val="28"/>
-                <w:szCs w:val="28"/>
-              </w:rPr>
-            </w:pPr>
-            <w:r>
-              <w:rPr>
-                <w:rFonts w:ascii="Courier New" w:hAnsi="Courier New" w:cs="Courier New"/>
-                <w:sz w:val="28"/>
-                <w:szCs w:val="28"/>
-              </w:rPr>
-              <w:t xml:space="preserve">Команда </w:t>
-            </w:r>
-            <w:r>
-              <w:rPr>
-                <w:rFonts w:ascii="Courier New" w:hAnsi="Courier New" w:cs="Courier New"/>
-                <w:sz w:val="28"/>
-                <w:szCs w:val="28"/>
-                <w:lang w:val="en-US"/>
-              </w:rPr>
-              <w:t>open</w:t>
-            </w:r>
-            <w:r>
-              <w:rPr>
-                <w:rFonts w:ascii="Courier New" w:hAnsi="Courier New" w:cs="Courier New"/>
-                <w:sz w:val="28"/>
-                <w:szCs w:val="28"/>
-              </w:rPr>
-              <w:t xml:space="preserve"> </w:t>
-            </w:r>
-            <w:r>
-              <w:rPr>
-                <w:rFonts w:ascii="Courier New" w:hAnsi="Courier New" w:cs="Courier New"/>
-                <w:sz w:val="28"/>
-                <w:szCs w:val="28"/>
-              </w:rPr>
-              <w:t>для открытого канала,</w:t>
-            </w:r>
-            <w:r>
-              <w:rPr>
-                <w:rFonts w:ascii="Courier New" w:hAnsi="Courier New" w:cs="Courier New"/>
-                <w:sz w:val="28"/>
-                <w:szCs w:val="28"/>
-              </w:rPr>
-              <w:t xml:space="preserve"> </w:t>
-            </w:r>
-            <w:r>
-              <w:rPr>
-                <w:rFonts w:ascii="Courier New" w:hAnsi="Courier New" w:cs="Courier New"/>
-                <w:sz w:val="28"/>
-                <w:szCs w:val="28"/>
-                <w:lang w:val="en-US"/>
-              </w:rPr>
-              <w:t>close</w:t>
-            </w:r>
-            <w:r>
-              <w:rPr>
-                <w:rFonts w:ascii="Courier New" w:hAnsi="Courier New" w:cs="Courier New"/>
-                <w:sz w:val="28"/>
-                <w:szCs w:val="28"/>
-              </w:rPr>
-              <w:t xml:space="preserve"> – </w:t>
-            </w:r>
-            <w:r>
-              <w:rPr>
-                <w:rFonts w:ascii="Courier New" w:hAnsi="Courier New" w:cs="Courier New"/>
-                <w:sz w:val="28"/>
-                <w:szCs w:val="28"/>
-              </w:rPr>
-              <w:t>для закрытого</w:t>
-            </w:r>
-            <w:r>
-              <w:rPr>
-                <w:rFonts w:ascii="Courier New" w:hAnsi="Courier New" w:cs="Courier New"/>
-                <w:sz w:val="28"/>
-                <w:szCs w:val="28"/>
-              </w:rPr>
-              <w:t xml:space="preserve">, истечение </w:t>
-            </w:r>
-            <w:r>
-              <w:rPr>
-                <w:rFonts w:ascii="Courier New" w:hAnsi="Courier New" w:cs="Courier New"/>
-                <w:b/>
-                <w:sz w:val="28"/>
-                <w:szCs w:val="28"/>
-                <w:lang w:val="en-US"/>
-              </w:rPr>
-              <w:t>WaitEnqueue</w:t>
-            </w:r>
-            <w:r>
-              <w:rPr>
-                <w:rFonts w:ascii="Courier New" w:hAnsi="Courier New" w:cs="Courier New"/>
-                <w:sz w:val="28"/>
-                <w:szCs w:val="28"/>
-              </w:rPr>
-              <w:t xml:space="preserve">. </w:t>
-            </w:r>
-            <w:r>
-              <w:rPr>
-                <w:rFonts w:ascii="Courier New" w:hAnsi="Courier New" w:cs="Courier New"/>
-                <w:sz w:val="28"/>
-                <w:szCs w:val="28"/>
-              </w:rPr>
-              <w:t xml:space="preserve"> </w:t>
-            </w:r>
-            <w:r>
-              <w:rPr>
-                <w:rFonts w:ascii="Courier New" w:hAnsi="Courier New" w:cs="Courier New"/>
-                <w:sz w:val="28"/>
-                <w:szCs w:val="28"/>
-              </w:rPr>
-              <w:t xml:space="preserve">  </w:t>
-            </w:r>
-          </w:p>
-        </w:tc>
-      </w:tr>
-      <w:tr>
-        <w:tc>
-          <w:tcPr>
-            <w:tcW w:w="1555" w:type="dxa"/>
-          </w:tcPr>
-          <w:p>
-            <w:pPr>
-              <w:jc w:val="both"/>
-              <w:rPr>
-                <w:rFonts w:ascii="Courier New" w:hAnsi="Courier New" w:cs="Courier New"/>
-                <w:sz w:val="28"/>
-                <w:szCs w:val="28"/>
-                <w:lang w:val="en-US"/>
-              </w:rPr>
-            </w:pPr>
-            <w:r>
-              <w:rPr>
-                <w:rFonts w:ascii="Courier New" w:hAnsi="Courier New" w:cs="Courier New"/>
-                <w:sz w:val="28"/>
-                <w:szCs w:val="28"/>
-                <w:lang w:val="en-US"/>
-              </w:rPr>
-              <w:t>Error</w:t>
-            </w:r>
-          </w:p>
-        </w:tc>
-        <w:tc>
-          <w:tcPr>
-            <w:tcW w:w="8901" w:type="dxa"/>
-          </w:tcPr>
-          <w:p>
-            <w:pPr>
-              <w:jc w:val="both"/>
-              <w:rPr>
-                <w:rFonts w:ascii="Courier New" w:hAnsi="Courier New" w:cs="Courier New"/>
-                <w:sz w:val="28"/>
-                <w:szCs w:val="28"/>
-              </w:rPr>
-            </w:pPr>
-            <w:r>
-              <w:rPr>
-                <w:rFonts w:ascii="Courier New" w:hAnsi="Courier New" w:cs="Courier New"/>
-                <w:sz w:val="28"/>
-                <w:szCs w:val="28"/>
-              </w:rPr>
-              <w:t>Сообщение об ошибках</w:t>
-            </w:r>
-            <w:r>
-              <w:rPr>
-                <w:rFonts w:ascii="Courier New" w:hAnsi="Courier New" w:cs="Courier New"/>
-                <w:sz w:val="28"/>
-                <w:szCs w:val="28"/>
-              </w:rPr>
-              <w:t xml:space="preserve">, </w:t>
-            </w:r>
-            <w:r>
-              <w:rPr>
-                <w:rFonts w:ascii="Courier New" w:hAnsi="Courier New" w:cs="Courier New"/>
-                <w:sz w:val="28"/>
-                <w:szCs w:val="28"/>
-              </w:rPr>
-              <w:t>не привод</w:t>
-            </w:r>
-            <w:r>
-              <w:rPr>
-                <w:rFonts w:ascii="Courier New" w:hAnsi="Courier New" w:cs="Courier New"/>
-                <w:sz w:val="28"/>
-                <w:szCs w:val="28"/>
-              </w:rPr>
-              <w:t xml:space="preserve">ящие к аварийному завершению (например </w:t>
-            </w:r>
-            <w:r>
-              <w:rPr>
-                <w:rFonts w:ascii="Courier New" w:hAnsi="Courier New" w:cs="Courier New"/>
-                <w:sz w:val="28"/>
-                <w:szCs w:val="28"/>
-                <w:lang w:val="en-US"/>
-              </w:rPr>
-              <w:t xml:space="preserve">404 </w:t>
-            </w:r>
-            <w:r>
-              <w:rPr>
-                <w:rFonts w:ascii="Courier New" w:hAnsi="Courier New" w:cs="Courier New"/>
-                <w:sz w:val="28"/>
-                <w:szCs w:val="28"/>
-              </w:rPr>
-              <w:t>коды)</w:t>
-            </w:r>
-            <w:r>
-              <w:rPr>
-                <w:rFonts w:ascii="Courier New" w:hAnsi="Courier New" w:cs="Courier New"/>
-                <w:sz w:val="28"/>
-                <w:szCs w:val="28"/>
-              </w:rPr>
-              <w:t xml:space="preserve">.  </w:t>
-            </w:r>
-          </w:p>
-        </w:tc>
-      </w:tr>
-      <w:tr>
-        <w:tc>
-          <w:tcPr>
-            <w:tcW w:w="1555" w:type="dxa"/>
-          </w:tcPr>
-          <w:p>
-            <w:pPr>
-              <w:jc w:val="both"/>
-              <w:rPr>
-                <w:rFonts w:ascii="Courier New" w:hAnsi="Courier New" w:cs="Courier New"/>
-                <w:sz w:val="28"/>
-                <w:szCs w:val="28"/>
-                <w:lang w:val="en-US"/>
-              </w:rPr>
-            </w:pPr>
-            <w:r>
-              <w:rPr>
-                <w:rFonts w:ascii="Courier New" w:hAnsi="Courier New" w:cs="Courier New"/>
-                <w:sz w:val="28"/>
-                <w:szCs w:val="28"/>
-                <w:lang w:val="en-US"/>
-              </w:rPr>
-              <w:t xml:space="preserve">Critical </w:t>
-            </w:r>
-          </w:p>
-        </w:tc>
-        <w:tc>
-          <w:tcPr>
-            <w:tcW w:w="8901" w:type="dxa"/>
-          </w:tcPr>
-          <w:p>
-            <w:pPr>
-              <w:jc w:val="both"/>
-              <w:rPr>
-                <w:rFonts w:ascii="Courier New" w:hAnsi="Courier New" w:cs="Courier New"/>
-                <w:sz w:val="28"/>
-                <w:szCs w:val="28"/>
-              </w:rPr>
-            </w:pPr>
-            <w:r>
-              <w:rPr>
-                <w:rFonts w:ascii="Courier New" w:hAnsi="Courier New" w:cs="Courier New"/>
-                <w:sz w:val="28"/>
-                <w:szCs w:val="28"/>
-              </w:rPr>
-              <w:t>Сообщение об ошибках</w:t>
-            </w:r>
-            <w:r>
-              <w:rPr>
-                <w:rFonts w:ascii="Courier New" w:hAnsi="Courier New" w:cs="Courier New"/>
-                <w:sz w:val="28"/>
-                <w:szCs w:val="28"/>
-              </w:rPr>
-              <w:t xml:space="preserve">, </w:t>
-            </w:r>
-            <w:r>
-              <w:rPr>
-                <w:rFonts w:ascii="Courier New" w:hAnsi="Courier New" w:cs="Courier New"/>
-                <w:sz w:val="28"/>
-                <w:szCs w:val="28"/>
-              </w:rPr>
-              <w:t>приводящие к аварийному завершению приложения (нет конфигурационного файла, не открывается файлы журналов</w:t>
-            </w:r>
-            <w:r>
-              <w:rPr>
-                <w:rFonts w:ascii="Courier New" w:hAnsi="Courier New" w:cs="Courier New"/>
-                <w:sz w:val="28"/>
-                <w:szCs w:val="28"/>
-              </w:rPr>
-              <w:t>, …</w:t>
-            </w:r>
-            <w:r>
-              <w:rPr>
-                <w:rFonts w:ascii="Courier New" w:hAnsi="Courier New" w:cs="Courier New"/>
-                <w:sz w:val="28"/>
-                <w:szCs w:val="28"/>
-              </w:rPr>
-              <w:t xml:space="preserve">).  </w:t>
-            </w:r>
-          </w:p>
-        </w:tc>
-      </w:tr>
-    </w:tbl>
-    <w:p>
-      <w:pPr>
-        <w:spacing w:after="0"/>
-        <w:jc w:val="both"/>
-        <w:rPr>
-          <w:rFonts w:ascii="Courier New" w:hAnsi="Courier New" w:cs="Courier New"/>
-          <w:sz w:val="28"/>
-          <w:szCs w:val="28"/>
-        </w:rPr>
-      </w:pPr>
-      <w:r>
-        <w:rPr>
-          <w:rFonts w:ascii="Courier New" w:hAnsi="Courier New" w:cs="Courier New"/>
-          <w:sz w:val="28"/>
-          <w:szCs w:val="28"/>
-        </w:rPr>
-        <w:t xml:space="preserve">   </w:t>
-      </w:r>
-    </w:p>
-    <w:p>
-      <w:pPr>
-        <w:spacing w:after="0"/>
-        <w:jc w:val="both"/>
-        <w:rPr>
-          <w:rFonts w:ascii="Courier New" w:hAnsi="Courier New" w:cs="Courier New"/>
-          <w:sz w:val="28"/>
-          <w:szCs w:val="28"/>
-        </w:rPr>
-      </w:pPr>
-    </w:p>
-    <w:p>
-      <w:pPr>
-        <w:spacing w:after="0"/>
-        <w:jc w:val="both"/>
-        <w:rPr>
-          <w:rFonts w:ascii="Courier New" w:hAnsi="Courier New" w:cs="Courier New"/>
-          <w:sz w:val="28"/>
-          <w:szCs w:val="28"/>
-        </w:rPr>
-      </w:pPr>
-      <w:r>
-        <w:rPr>
-          <w:rFonts w:ascii="Courier New" w:hAnsi="Courier New" w:cs="Courier New"/>
-          <w:sz w:val="28"/>
-          <w:szCs w:val="28"/>
-        </w:rPr>
-        <w:t>Вывод  сообщений</w:t>
-      </w:r>
-      <w:bookmarkStart w:id="0" w:name="_GoBack"/>
-      <w:bookmarkEnd w:id="0"/>
-      <w:r>
-        <w:rPr>
-          <w:rFonts w:ascii="Courier New" w:hAnsi="Courier New" w:cs="Courier New"/>
-          <w:sz w:val="28"/>
-          <w:szCs w:val="28"/>
-        </w:rPr>
-        <w:t xml:space="preserve"> </w:t>
-      </w:r>
-    </w:p>
-    <w:tbl>
-      <w:tblPr>
-        <w:tblStyle w:val="ab"/>
-        <w:tblW w:w="0" w:type="auto"/>
+        <w:tblW w:w="10456" w:type="dxa"/>
+        <w:tblInd w:w="141" w:type="dxa"/>
         <w:tblLook w:val="04A0" w:firstRow="1" w:lastRow="0" w:firstColumn="1" w:lastColumn="0" w:noHBand="0" w:noVBand="1"/>
       </w:tblPr>
       <w:tblGrid>
@@ -4666,7 +4361,42 @@
                 <w:sz w:val="28"/>
                 <w:szCs w:val="28"/>
               </w:rPr>
-              <w:t>Текстовый Файл</w:t>
+              <w:t xml:space="preserve">Формируются только в режиме </w:t>
+            </w:r>
+            <w:r>
+              <w:rPr>
+                <w:rFonts w:ascii="Courier New" w:hAnsi="Courier New" w:cs="Courier New"/>
+                <w:sz w:val="28"/>
+                <w:szCs w:val="28"/>
+                <w:lang w:val="en-US"/>
+              </w:rPr>
+              <w:t>Development</w:t>
+            </w:r>
+            <w:r>
+              <w:rPr>
+                <w:rFonts w:ascii="Courier New" w:hAnsi="Courier New" w:cs="Courier New"/>
+                <w:sz w:val="28"/>
+                <w:szCs w:val="28"/>
+              </w:rPr>
+              <w:t xml:space="preserve"> </w:t>
+            </w:r>
+          </w:p>
+          <w:p>
+            <w:pPr>
+              <w:jc w:val="both"/>
+              <w:rPr>
+                <w:rFonts w:ascii="Courier New" w:hAnsi="Courier New" w:cs="Courier New"/>
+                <w:sz w:val="28"/>
+                <w:szCs w:val="28"/>
+              </w:rPr>
+            </w:pPr>
+            <w:r>
+              <w:rPr>
+                <w:rFonts w:ascii="Courier New" w:hAnsi="Courier New" w:cs="Courier New"/>
+                <w:sz w:val="28"/>
+                <w:szCs w:val="28"/>
+              </w:rPr>
+              <w:t xml:space="preserve">Трассировка, запросов, ответов, создание контроллеров, вызов методов, значения параметров    </w:t>
             </w:r>
           </w:p>
         </w:tc>
@@ -4716,16 +4446,16 @@
                 <w:sz w:val="28"/>
                 <w:szCs w:val="28"/>
               </w:rPr>
-              <w:t xml:space="preserve">Текстовый  файл, окно </w:t>
-            </w:r>
-            <w:r>
-              <w:rPr>
-                <w:rFonts w:ascii="Courier New" w:hAnsi="Courier New" w:cs="Courier New"/>
-                <w:sz w:val="28"/>
-                <w:szCs w:val="28"/>
-                <w:lang w:val="en-US"/>
-              </w:rPr>
-              <w:t>Visual Studio</w:t>
+              <w:t xml:space="preserve">Формируются только в режиме </w:t>
+            </w:r>
+            <w:r>
+              <w:rPr>
+                <w:rFonts w:ascii="Courier New" w:hAnsi="Courier New" w:cs="Courier New"/>
+                <w:sz w:val="28"/>
+                <w:szCs w:val="28"/>
+                <w:lang w:val="en-US"/>
+              </w:rPr>
+              <w:t>Development</w:t>
             </w:r>
             <w:r>
               <w:rPr>
@@ -4734,6 +4464,24 @@
                 <w:szCs w:val="28"/>
               </w:rPr>
               <w:t xml:space="preserve"> </w:t>
+            </w:r>
+          </w:p>
+          <w:p>
+            <w:pPr>
+              <w:jc w:val="both"/>
+              <w:rPr>
+                <w:rFonts w:ascii="Courier New" w:hAnsi="Courier New" w:cs="Courier New"/>
+                <w:sz w:val="28"/>
+                <w:szCs w:val="28"/>
+              </w:rPr>
+            </w:pPr>
+            <w:r>
+              <w:rPr>
+                <w:rFonts w:ascii="Courier New" w:hAnsi="Courier New" w:cs="Courier New"/>
+                <w:sz w:val="28"/>
+                <w:szCs w:val="28"/>
+              </w:rPr>
+              <w:t xml:space="preserve">Сообщения содержат полную информацию о всех запросах   и ответах.     </w:t>
             </w:r>
           </w:p>
         </w:tc>
@@ -4783,7 +4531,7 @@
                 <w:sz w:val="28"/>
                 <w:szCs w:val="28"/>
               </w:rPr>
-              <w:t>Текстовый Файл</w:t>
+              <w:t xml:space="preserve">Старт и остановка приложения, создание, остановка, возобновление и удаление каналов.    </w:t>
             </w:r>
           </w:p>
         </w:tc>
@@ -4833,7 +4581,109 @@
                 <w:sz w:val="28"/>
                 <w:szCs w:val="28"/>
               </w:rPr>
-              <w:t>Консоль, текстовый Файл</w:t>
+              <w:t xml:space="preserve">Команда </w:t>
+            </w:r>
+            <w:r>
+              <w:rPr>
+                <w:rFonts w:ascii="Courier New" w:hAnsi="Courier New" w:cs="Courier New"/>
+                <w:sz w:val="28"/>
+                <w:szCs w:val="28"/>
+                <w:lang w:val="en-US"/>
+              </w:rPr>
+              <w:t>open</w:t>
+            </w:r>
+            <w:r>
+              <w:rPr>
+                <w:rFonts w:ascii="Courier New" w:hAnsi="Courier New" w:cs="Courier New"/>
+                <w:sz w:val="28"/>
+                <w:szCs w:val="28"/>
+              </w:rPr>
+              <w:t xml:space="preserve"> </w:t>
+            </w:r>
+            <w:r>
+              <w:rPr>
+                <w:rFonts w:ascii="Courier New" w:hAnsi="Courier New" w:cs="Courier New"/>
+                <w:sz w:val="28"/>
+                <w:szCs w:val="28"/>
+              </w:rPr>
+              <w:t>для открытого канала,</w:t>
+            </w:r>
+            <w:r>
+              <w:rPr>
+                <w:rFonts w:ascii="Courier New" w:hAnsi="Courier New" w:cs="Courier New"/>
+                <w:sz w:val="28"/>
+                <w:szCs w:val="28"/>
+              </w:rPr>
+              <w:t xml:space="preserve"> </w:t>
+            </w:r>
+            <w:r>
+              <w:rPr>
+                <w:rFonts w:ascii="Courier New" w:hAnsi="Courier New" w:cs="Courier New"/>
+                <w:sz w:val="28"/>
+                <w:szCs w:val="28"/>
+                <w:lang w:val="en-US"/>
+              </w:rPr>
+              <w:t>close</w:t>
+            </w:r>
+            <w:r>
+              <w:rPr>
+                <w:rFonts w:ascii="Courier New" w:hAnsi="Courier New" w:cs="Courier New"/>
+                <w:sz w:val="28"/>
+                <w:szCs w:val="28"/>
+              </w:rPr>
+              <w:t xml:space="preserve"> – </w:t>
+            </w:r>
+            <w:r>
+              <w:rPr>
+                <w:rFonts w:ascii="Courier New" w:hAnsi="Courier New" w:cs="Courier New"/>
+                <w:sz w:val="28"/>
+                <w:szCs w:val="28"/>
+              </w:rPr>
+              <w:t>для закрытого</w:t>
+            </w:r>
+            <w:r>
+              <w:rPr>
+                <w:rFonts w:ascii="Courier New" w:hAnsi="Courier New" w:cs="Courier New"/>
+                <w:sz w:val="28"/>
+                <w:szCs w:val="28"/>
+              </w:rPr>
+              <w:t xml:space="preserve">, истечение </w:t>
+            </w:r>
+            <w:proofErr w:type="spellStart"/>
+            <w:r>
+              <w:rPr>
+                <w:rFonts w:ascii="Courier New" w:hAnsi="Courier New" w:cs="Courier New"/>
+                <w:b/>
+                <w:sz w:val="28"/>
+                <w:szCs w:val="28"/>
+                <w:lang w:val="en-US"/>
+              </w:rPr>
+              <w:t>WaitEnqueue</w:t>
+            </w:r>
+            <w:proofErr w:type="spellEnd"/>
+            <w:r>
+              <w:rPr>
+                <w:rFonts w:ascii="Courier New" w:hAnsi="Courier New" w:cs="Courier New"/>
+                <w:sz w:val="28"/>
+                <w:szCs w:val="28"/>
+              </w:rPr>
+              <w:t xml:space="preserve">. </w:t>
+            </w:r>
+            <w:r>
+              <w:rPr>
+                <w:rFonts w:ascii="Courier New" w:hAnsi="Courier New" w:cs="Courier New"/>
+                <w:sz w:val="28"/>
+                <w:szCs w:val="28"/>
+              </w:rPr>
+              <w:t xml:space="preserve"> </w:t>
+            </w:r>
+            <w:r>
+              <w:rPr>
+                <w:rFonts w:ascii="Courier New" w:hAnsi="Courier New" w:cs="Courier New"/>
+                <w:sz w:val="28"/>
+                <w:szCs w:val="28"/>
+              </w:rPr>
+              <w:t xml:space="preserve">  </w:t>
             </w:r>
           </w:p>
         </w:tc>
@@ -4883,7 +4733,74 @@
                 <w:sz w:val="28"/>
                 <w:szCs w:val="28"/>
               </w:rPr>
-              <w:t>Консоль, текстовый Файл</w:t>
+              <w:t>Сообщение об ошибках</w:t>
+            </w:r>
+            <w:r>
+              <w:rPr>
+                <w:rFonts w:ascii="Courier New" w:hAnsi="Courier New" w:cs="Courier New"/>
+                <w:sz w:val="28"/>
+                <w:szCs w:val="28"/>
+              </w:rPr>
+              <w:t xml:space="preserve">, </w:t>
+            </w:r>
+            <w:r>
+              <w:rPr>
+                <w:rFonts w:ascii="Courier New" w:hAnsi="Courier New" w:cs="Courier New"/>
+                <w:sz w:val="28"/>
+                <w:szCs w:val="28"/>
+              </w:rPr>
+              <w:t>не привод</w:t>
+            </w:r>
+            <w:r>
+              <w:rPr>
+                <w:rFonts w:ascii="Courier New" w:hAnsi="Courier New" w:cs="Courier New"/>
+                <w:sz w:val="28"/>
+                <w:szCs w:val="28"/>
+              </w:rPr>
+              <w:t>ящие к аварийному завершению (</w:t>
+            </w:r>
+            <w:proofErr w:type="gramStart"/>
+            <w:r>
+              <w:rPr>
+                <w:rFonts w:ascii="Courier New" w:hAnsi="Courier New" w:cs="Courier New"/>
+                <w:sz w:val="28"/>
+                <w:szCs w:val="28"/>
+              </w:rPr>
+              <w:t>например</w:t>
+            </w:r>
+            <w:proofErr w:type="gramEnd"/>
+            <w:r>
+              <w:rPr>
+                <w:rFonts w:ascii="Courier New" w:hAnsi="Courier New" w:cs="Courier New"/>
+                <w:sz w:val="28"/>
+                <w:szCs w:val="28"/>
+              </w:rPr>
+              <w:t xml:space="preserve"> </w:t>
+            </w:r>
+            <w:r>
+              <w:rPr>
+                <w:rFonts w:ascii="Courier New" w:hAnsi="Courier New" w:cs="Courier New"/>
+                <w:sz w:val="28"/>
+                <w:szCs w:val="28"/>
+                <w:lang w:val="en-US"/>
+              </w:rPr>
+              <w:t xml:space="preserve">404 </w:t>
+            </w:r>
+            <w:r>
+              <w:rPr>
+                <w:rFonts w:ascii="Courier New" w:hAnsi="Courier New" w:cs="Courier New"/>
+                <w:sz w:val="28"/>
+                <w:szCs w:val="28"/>
+              </w:rPr>
+              <w:t>коды)</w:t>
+            </w:r>
+            <w:r>
+              <w:rPr>
+                <w:rFonts w:ascii="Courier New" w:hAnsi="Courier New" w:cs="Courier New"/>
+                <w:sz w:val="28"/>
+                <w:szCs w:val="28"/>
+              </w:rPr>
+              <w:t xml:space="preserve">.  </w:t>
             </w:r>
           </w:p>
         </w:tc>
@@ -4933,7 +4850,39 @@
                 <w:sz w:val="28"/>
                 <w:szCs w:val="28"/>
               </w:rPr>
-              <w:t>Консоль, текстовый Файл</w:t>
+              <w:t>Сообщение об ошибках</w:t>
+            </w:r>
+            <w:r>
+              <w:rPr>
+                <w:rFonts w:ascii="Courier New" w:hAnsi="Courier New" w:cs="Courier New"/>
+                <w:sz w:val="28"/>
+                <w:szCs w:val="28"/>
+              </w:rPr>
+              <w:t xml:space="preserve">, </w:t>
+            </w:r>
+            <w:r>
+              <w:rPr>
+                <w:rFonts w:ascii="Courier New" w:hAnsi="Courier New" w:cs="Courier New"/>
+                <w:sz w:val="28"/>
+                <w:szCs w:val="28"/>
+              </w:rPr>
+              <w:t>приводящие к аварийному завершению приложения (нет конфигурационного файла, не открывается файлы журналов</w:t>
+            </w:r>
+            <w:r>
+              <w:rPr>
+                <w:rFonts w:ascii="Courier New" w:hAnsi="Courier New" w:cs="Courier New"/>
+                <w:sz w:val="28"/>
+                <w:szCs w:val="28"/>
+              </w:rPr>
+              <w:t>, …</w:t>
+            </w:r>
+            <w:r>
+              <w:rPr>
+                <w:rFonts w:ascii="Courier New" w:hAnsi="Courier New" w:cs="Courier New"/>
+                <w:sz w:val="28"/>
+                <w:szCs w:val="28"/>
+              </w:rPr>
+              <w:t xml:space="preserve">).  </w:t>
             </w:r>
           </w:p>
         </w:tc>
@@ -4942,6 +4891,7 @@
     <w:p>
       <w:pPr>
         <w:spacing w:after="0"/>
+        <w:ind w:left="141"/>
         <w:jc w:val="both"/>
         <w:rPr>
           <w:rFonts w:ascii="Courier New" w:hAnsi="Courier New" w:cs="Courier New"/>
@@ -4949,10 +4899,449 @@
           <w:szCs w:val="28"/>
         </w:rPr>
       </w:pPr>
+      <w:r>
+        <w:rPr>
+          <w:rFonts w:ascii="Courier New" w:hAnsi="Courier New" w:cs="Courier New"/>
+          <w:sz w:val="28"/>
+          <w:szCs w:val="28"/>
+        </w:rPr>
+        <w:t xml:space="preserve">   </w:t>
+      </w:r>
     </w:p>
     <w:p>
       <w:pPr>
         <w:spacing w:after="0"/>
+        <w:ind w:left="141"/>
+        <w:jc w:val="both"/>
+        <w:rPr>
+          <w:rFonts w:ascii="Courier New" w:hAnsi="Courier New" w:cs="Courier New"/>
+          <w:sz w:val="28"/>
+          <w:szCs w:val="28"/>
+        </w:rPr>
+      </w:pPr>
+    </w:p>
+    <w:p>
+      <w:pPr>
+        <w:spacing w:after="0"/>
+        <w:ind w:left="141"/>
+        <w:jc w:val="both"/>
+        <w:rPr>
+          <w:rFonts w:ascii="Courier New" w:hAnsi="Courier New" w:cs="Courier New"/>
+          <w:sz w:val="28"/>
+          <w:szCs w:val="28"/>
+        </w:rPr>
+      </w:pPr>
+      <w:proofErr w:type="gramStart"/>
+      <w:r>
+        <w:rPr>
+          <w:rFonts w:ascii="Courier New" w:hAnsi="Courier New" w:cs="Courier New"/>
+          <w:sz w:val="28"/>
+          <w:szCs w:val="28"/>
+        </w:rPr>
+        <w:t>Вывод  сообщений</w:t>
+      </w:r>
+      <w:proofErr w:type="gramEnd"/>
+      <w:r>
+        <w:rPr>
+          <w:rFonts w:ascii="Courier New" w:hAnsi="Courier New" w:cs="Courier New"/>
+          <w:sz w:val="28"/>
+          <w:szCs w:val="28"/>
+        </w:rPr>
+        <w:t xml:space="preserve"> </w:t>
+      </w:r>
+    </w:p>
+    <w:tbl>
+      <w:tblPr>
+        <w:tblStyle w:val="ab"/>
+        <w:tblW w:w="10456" w:type="dxa"/>
+        <w:tblInd w:w="141" w:type="dxa"/>
+        <w:tblLook w:val="04A0" w:firstRow="1" w:lastRow="0" w:firstColumn="1" w:lastColumn="0" w:noHBand="0" w:noVBand="1"/>
+      </w:tblPr>
+      <w:tblGrid>
+        <w:gridCol w:w="2065"/>
+        <w:gridCol w:w="8391"/>
+      </w:tblGrid>
+      <w:tr>
+        <w:tc>
+          <w:tcPr>
+            <w:tcW w:w="2065" w:type="dxa"/>
+          </w:tcPr>
+          <w:p>
+            <w:pPr>
+              <w:jc w:val="both"/>
+              <w:rPr>
+                <w:rFonts w:ascii="Courier New" w:hAnsi="Courier New" w:cs="Courier New"/>
+                <w:sz w:val="28"/>
+                <w:szCs w:val="28"/>
+                <w:lang w:val="en-US"/>
+              </w:rPr>
+            </w:pPr>
+            <w:r>
+              <w:rPr>
+                <w:rFonts w:ascii="Courier New" w:hAnsi="Courier New" w:cs="Courier New"/>
+                <w:sz w:val="28"/>
+                <w:szCs w:val="28"/>
+                <w:lang w:val="en-US"/>
+              </w:rPr>
+              <w:t>Trace</w:t>
+            </w:r>
+          </w:p>
+        </w:tc>
+        <w:tc>
+          <w:tcPr>
+            <w:tcW w:w="8391" w:type="dxa"/>
+          </w:tcPr>
+          <w:p>
+            <w:pPr>
+              <w:jc w:val="both"/>
+              <w:rPr>
+                <w:rFonts w:ascii="Courier New" w:hAnsi="Courier New" w:cs="Courier New"/>
+                <w:sz w:val="28"/>
+                <w:szCs w:val="28"/>
+              </w:rPr>
+            </w:pPr>
+            <w:r>
+              <w:rPr>
+                <w:rFonts w:ascii="Courier New" w:hAnsi="Courier New" w:cs="Courier New"/>
+                <w:sz w:val="28"/>
+                <w:szCs w:val="28"/>
+              </w:rPr>
+              <w:t>Текстовый Файл</w:t>
+            </w:r>
+          </w:p>
+        </w:tc>
+      </w:tr>
+      <w:tr>
+        <w:tc>
+          <w:tcPr>
+            <w:tcW w:w="2065" w:type="dxa"/>
+          </w:tcPr>
+          <w:p>
+            <w:pPr>
+              <w:jc w:val="both"/>
+              <w:rPr>
+                <w:rFonts w:ascii="Courier New" w:hAnsi="Courier New" w:cs="Courier New"/>
+                <w:sz w:val="28"/>
+                <w:szCs w:val="28"/>
+                <w:lang w:val="en-US"/>
+              </w:rPr>
+            </w:pPr>
+            <w:r>
+              <w:rPr>
+                <w:rFonts w:ascii="Courier New" w:hAnsi="Courier New" w:cs="Courier New"/>
+                <w:sz w:val="28"/>
+                <w:szCs w:val="28"/>
+                <w:lang w:val="en-US"/>
+              </w:rPr>
+              <w:t xml:space="preserve">Debug </w:t>
+            </w:r>
+          </w:p>
+        </w:tc>
+        <w:tc>
+          <w:tcPr>
+            <w:tcW w:w="8391" w:type="dxa"/>
+          </w:tcPr>
+          <w:p>
+            <w:pPr>
+              <w:jc w:val="both"/>
+              <w:rPr>
+                <w:rFonts w:ascii="Courier New" w:hAnsi="Courier New" w:cs="Courier New"/>
+                <w:sz w:val="28"/>
+                <w:szCs w:val="28"/>
+                <w:lang w:val="en-US"/>
+              </w:rPr>
+            </w:pPr>
+            <w:proofErr w:type="gramStart"/>
+            <w:r>
+              <w:rPr>
+                <w:rFonts w:ascii="Courier New" w:hAnsi="Courier New" w:cs="Courier New"/>
+                <w:sz w:val="28"/>
+                <w:szCs w:val="28"/>
+              </w:rPr>
+              <w:t>Текстовый</w:t>
+            </w:r>
+            <w:r>
+              <w:rPr>
+                <w:rFonts w:ascii="Courier New" w:hAnsi="Courier New" w:cs="Courier New"/>
+                <w:sz w:val="28"/>
+                <w:szCs w:val="28"/>
+                <w:lang w:val="en-US"/>
+              </w:rPr>
+              <w:t xml:space="preserve">  </w:t>
+            </w:r>
+            <w:r>
+              <w:rPr>
+                <w:rFonts w:ascii="Courier New" w:hAnsi="Courier New" w:cs="Courier New"/>
+                <w:sz w:val="28"/>
+                <w:szCs w:val="28"/>
+              </w:rPr>
+              <w:t>файл</w:t>
+            </w:r>
+            <w:proofErr w:type="gramEnd"/>
+            <w:r>
+              <w:rPr>
+                <w:rFonts w:ascii="Courier New" w:hAnsi="Courier New" w:cs="Courier New"/>
+                <w:sz w:val="28"/>
+                <w:szCs w:val="28"/>
+                <w:lang w:val="en-US"/>
+              </w:rPr>
+              <w:t xml:space="preserve">, </w:t>
+            </w:r>
+            <w:r>
+              <w:rPr>
+                <w:rFonts w:ascii="Courier New" w:hAnsi="Courier New" w:cs="Courier New"/>
+                <w:sz w:val="28"/>
+                <w:szCs w:val="28"/>
+              </w:rPr>
+              <w:t>окно</w:t>
+            </w:r>
+            <w:r>
+              <w:rPr>
+                <w:rFonts w:ascii="Courier New" w:hAnsi="Courier New" w:cs="Courier New"/>
+                <w:sz w:val="28"/>
+                <w:szCs w:val="28"/>
+                <w:lang w:val="en-US"/>
+              </w:rPr>
+              <w:t xml:space="preserve"> </w:t>
+            </w:r>
+            <w:r>
+              <w:rPr>
+                <w:rFonts w:ascii="Courier New" w:hAnsi="Courier New" w:cs="Courier New"/>
+                <w:sz w:val="28"/>
+                <w:szCs w:val="28"/>
+                <w:lang w:val="en-US"/>
+              </w:rPr>
+              <w:t>Visual Studio</w:t>
+            </w:r>
+            <w:r>
+              <w:rPr>
+                <w:rFonts w:ascii="Courier New" w:hAnsi="Courier New" w:cs="Courier New"/>
+                <w:sz w:val="28"/>
+                <w:szCs w:val="28"/>
+                <w:lang w:val="en-US"/>
+              </w:rPr>
+              <w:t xml:space="preserve"> </w:t>
+            </w:r>
+          </w:p>
+        </w:tc>
+      </w:tr>
+      <w:tr>
+        <w:tc>
+          <w:tcPr>
+            <w:tcW w:w="2065" w:type="dxa"/>
+          </w:tcPr>
+          <w:p>
+            <w:pPr>
+              <w:jc w:val="both"/>
+              <w:rPr>
+                <w:rFonts w:ascii="Courier New" w:hAnsi="Courier New" w:cs="Courier New"/>
+                <w:sz w:val="28"/>
+                <w:szCs w:val="28"/>
+                <w:lang w:val="en-US"/>
+              </w:rPr>
+            </w:pPr>
+            <w:r>
+              <w:rPr>
+                <w:rFonts w:ascii="Courier New" w:hAnsi="Courier New" w:cs="Courier New"/>
+                <w:sz w:val="28"/>
+                <w:szCs w:val="28"/>
+                <w:lang w:val="en-US"/>
+              </w:rPr>
+              <w:t>Information</w:t>
+            </w:r>
+          </w:p>
+        </w:tc>
+        <w:tc>
+          <w:tcPr>
+            <w:tcW w:w="8391" w:type="dxa"/>
+          </w:tcPr>
+          <w:p>
+            <w:pPr>
+              <w:jc w:val="both"/>
+              <w:rPr>
+                <w:rFonts w:ascii="Courier New" w:hAnsi="Courier New" w:cs="Courier New"/>
+                <w:sz w:val="28"/>
+                <w:szCs w:val="28"/>
+              </w:rPr>
+            </w:pPr>
+            <w:r>
+              <w:rPr>
+                <w:rFonts w:ascii="Courier New" w:hAnsi="Courier New" w:cs="Courier New"/>
+                <w:sz w:val="28"/>
+                <w:szCs w:val="28"/>
+              </w:rPr>
+              <w:t>Текстовый Файл</w:t>
+            </w:r>
+          </w:p>
+        </w:tc>
+      </w:tr>
+      <w:tr>
+        <w:tc>
+          <w:tcPr>
+            <w:tcW w:w="2065" w:type="dxa"/>
+          </w:tcPr>
+          <w:p>
+            <w:pPr>
+              <w:jc w:val="both"/>
+              <w:rPr>
+                <w:rFonts w:ascii="Courier New" w:hAnsi="Courier New" w:cs="Courier New"/>
+                <w:sz w:val="28"/>
+                <w:szCs w:val="28"/>
+                <w:lang w:val="en-US"/>
+              </w:rPr>
+            </w:pPr>
+            <w:r>
+              <w:rPr>
+                <w:rFonts w:ascii="Courier New" w:hAnsi="Courier New" w:cs="Courier New"/>
+                <w:sz w:val="28"/>
+                <w:szCs w:val="28"/>
+                <w:lang w:val="en-US"/>
+              </w:rPr>
+              <w:t xml:space="preserve">Warning </w:t>
+            </w:r>
+          </w:p>
+        </w:tc>
+        <w:tc>
+          <w:tcPr>
+            <w:tcW w:w="8391" w:type="dxa"/>
+          </w:tcPr>
+          <w:p>
+            <w:pPr>
+              <w:jc w:val="both"/>
+              <w:rPr>
+                <w:rFonts w:ascii="Courier New" w:hAnsi="Courier New" w:cs="Courier New"/>
+                <w:sz w:val="28"/>
+                <w:szCs w:val="28"/>
+              </w:rPr>
+            </w:pPr>
+            <w:r>
+              <w:rPr>
+                <w:rFonts w:ascii="Courier New" w:hAnsi="Courier New" w:cs="Courier New"/>
+                <w:sz w:val="28"/>
+                <w:szCs w:val="28"/>
+              </w:rPr>
+              <w:t>Консоль, текстовый Файл</w:t>
+            </w:r>
+          </w:p>
+        </w:tc>
+      </w:tr>
+      <w:tr>
+        <w:tc>
+          <w:tcPr>
+            <w:tcW w:w="2065" w:type="dxa"/>
+          </w:tcPr>
+          <w:p>
+            <w:pPr>
+              <w:jc w:val="both"/>
+              <w:rPr>
+                <w:rFonts w:ascii="Courier New" w:hAnsi="Courier New" w:cs="Courier New"/>
+                <w:sz w:val="28"/>
+                <w:szCs w:val="28"/>
+                <w:lang w:val="en-US"/>
+              </w:rPr>
+            </w:pPr>
+            <w:r>
+              <w:rPr>
+                <w:rFonts w:ascii="Courier New" w:hAnsi="Courier New" w:cs="Courier New"/>
+                <w:sz w:val="28"/>
+                <w:szCs w:val="28"/>
+                <w:lang w:val="en-US"/>
+              </w:rPr>
+              <w:t>Error</w:t>
+            </w:r>
+          </w:p>
+        </w:tc>
+        <w:tc>
+          <w:tcPr>
+            <w:tcW w:w="8391" w:type="dxa"/>
+          </w:tcPr>
+          <w:p>
+            <w:pPr>
+              <w:jc w:val="both"/>
+              <w:rPr>
+                <w:rFonts w:ascii="Courier New" w:hAnsi="Courier New" w:cs="Courier New"/>
+                <w:sz w:val="28"/>
+                <w:szCs w:val="28"/>
+              </w:rPr>
+            </w:pPr>
+            <w:r>
+              <w:rPr>
+                <w:rFonts w:ascii="Courier New" w:hAnsi="Courier New" w:cs="Courier New"/>
+                <w:sz w:val="28"/>
+                <w:szCs w:val="28"/>
+              </w:rPr>
+              <w:t>Консоль, текстовый Файл</w:t>
+            </w:r>
+          </w:p>
+        </w:tc>
+      </w:tr>
+      <w:tr>
+        <w:tc>
+          <w:tcPr>
+            <w:tcW w:w="2065" w:type="dxa"/>
+          </w:tcPr>
+          <w:p>
+            <w:pPr>
+              <w:jc w:val="both"/>
+              <w:rPr>
+                <w:rFonts w:ascii="Courier New" w:hAnsi="Courier New" w:cs="Courier New"/>
+                <w:sz w:val="28"/>
+                <w:szCs w:val="28"/>
+                <w:lang w:val="en-US"/>
+              </w:rPr>
+            </w:pPr>
+            <w:r>
+              <w:rPr>
+                <w:rFonts w:ascii="Courier New" w:hAnsi="Courier New" w:cs="Courier New"/>
+                <w:sz w:val="28"/>
+                <w:szCs w:val="28"/>
+                <w:lang w:val="en-US"/>
+              </w:rPr>
+              <w:t xml:space="preserve">Critical </w:t>
+            </w:r>
+          </w:p>
+        </w:tc>
+        <w:tc>
+          <w:tcPr>
+            <w:tcW w:w="8391" w:type="dxa"/>
+          </w:tcPr>
+          <w:p>
+            <w:pPr>
+              <w:jc w:val="both"/>
+              <w:rPr>
+                <w:rFonts w:ascii="Courier New" w:hAnsi="Courier New" w:cs="Courier New"/>
+                <w:sz w:val="28"/>
+                <w:szCs w:val="28"/>
+              </w:rPr>
+            </w:pPr>
+            <w:r>
+              <w:rPr>
+                <w:rFonts w:ascii="Courier New" w:hAnsi="Courier New" w:cs="Courier New"/>
+                <w:sz w:val="28"/>
+                <w:szCs w:val="28"/>
+              </w:rPr>
+              <w:t>Консоль, текстовый Файл</w:t>
+            </w:r>
+          </w:p>
+        </w:tc>
+      </w:tr>
+    </w:tbl>
+    <w:p>
+      <w:pPr>
+        <w:spacing w:after="0"/>
+        <w:ind w:left="141"/>
+        <w:jc w:val="both"/>
+        <w:rPr>
+          <w:rFonts w:ascii="Courier New" w:hAnsi="Courier New" w:cs="Courier New"/>
+          <w:sz w:val="28"/>
+          <w:szCs w:val="28"/>
+        </w:rPr>
+      </w:pPr>
+    </w:p>
+    <w:p>
+      <w:pPr>
+        <w:spacing w:after="0"/>
+        <w:ind w:left="141"/>
         <w:jc w:val="both"/>
         <w:rPr>
           <w:rFonts w:ascii="Courier New" w:hAnsi="Courier New" w:cs="Courier New"/>
@@ -4969,6 +5358,7 @@
           <w:numId w:val="11"/>
         </w:numPr>
         <w:spacing w:after="0"/>
+        <w:ind w:left="1068"/>
         <w:jc w:val="both"/>
         <w:rPr>
           <w:rFonts w:ascii="Courier New" w:hAnsi="Courier New" w:cs="Courier New"/>
@@ -5218,7 +5608,7 @@
 </file>
 
 <file path=word/endnotes.xml><?xml version="1.0" encoding="utf-8"?>
-<w:endnotes xmlns:wpc="http://schemas.microsoft.com/office/word/2010/wordprocessingCanvas" xmlns:cx="http://schemas.microsoft.com/office/drawing/2014/chartex" xmlns:mc="http://schemas.openxmlformats.org/markup-compatibility/2006" xmlns:o="urn:schemas-microsoft-com:office:office" xmlns:r="http://schemas.openxmlformats.org/officeDocument/2006/relationships" xmlns:m="http://schemas.openxmlformats.org/officeDocument/2006/math" xmlns:v="urn:schemas-microsoft-com:vml" xmlns:wp14="http://schemas.microsoft.com/office/word/2010/wordprocessingDrawing" xmlns:wp="http://schemas.openxmlformats.org/drawingml/2006/wordprocessingDrawing" xmlns:w10="urn:schemas-microsoft-com:office:word" xmlns:w="http://schemas.openxmlformats.org/wordprocessingml/2006/main" xmlns:w14="http://schemas.microsoft.com/office/word/2010/wordml" xmlns:w15="http://schemas.microsoft.com/office/word/2012/wordml" xmlns:w16se="http://schemas.microsoft.com/office/word/2015/wordml/symex" xmlns:wpg="http://schemas.microsoft.com/office/word/2010/wordprocessingGroup" xmlns:wpi="http://schemas.microsoft.com/office/word/2010/wordprocessingInk" xmlns:wne="http://schemas.microsoft.com/office/word/2006/wordml" xmlns:wps="http://schemas.microsoft.com/office/word/2010/wordprocessingShape" mc:Ignorable="w14 w15 w16se wp14">
+<w:endnotes xmlns:wpc="http://schemas.microsoft.com/office/word/2010/wordprocessingCanvas" xmlns:cx="http://schemas.microsoft.com/office/drawing/2014/chartex" xmlns:cx1="http://schemas.microsoft.com/office/drawing/2015/9/8/chartex" xmlns:cx2="http://schemas.microsoft.com/office/drawing/2015/10/21/chartex" xmlns:cx3="http://schemas.microsoft.com/office/drawing/2016/5/9/chartex" xmlns:cx4="http://schemas.microsoft.com/office/drawing/2016/5/10/chartex" xmlns:cx5="http://schemas.microsoft.com/office/drawing/2016/5/11/chartex" xmlns:cx6="http://schemas.microsoft.com/office/drawing/2016/5/12/chartex" xmlns:cx7="http://schemas.microsoft.com/office/drawing/2016/5/13/chartex" xmlns:cx8="http://schemas.microsoft.com/office/drawing/2016/5/14/chartex" xmlns:mc="http://schemas.openxmlformats.org/markup-compatibility/2006" xmlns:aink="http://schemas.microsoft.com/office/drawing/2016/ink" xmlns:am3d="http://schemas.microsoft.com/office/drawing/2017/model3d" xmlns:o="urn:schemas-microsoft-com:office:office" xmlns:r="http://schemas.openxmlformats.org/officeDocument/2006/relationships" xmlns:m="http://schemas.openxmlformats.org/officeDocument/2006/math" xmlns:v="urn:schemas-microsoft-com:vml" xmlns:wp14="http://schemas.microsoft.com/office/word/2010/wordprocessingDrawing" xmlns:wp="http://schemas.openxmlformats.org/drawingml/2006/wordprocessingDrawing" xmlns:w10="urn:schemas-microsoft-com:office:word" xmlns:w="http://schemas.openxmlformats.org/wordprocessingml/2006/main" xmlns:w14="http://schemas.microsoft.com/office/word/2010/wordml" xmlns:w15="http://schemas.microsoft.com/office/word/2012/wordml" xmlns:w16cex="http://schemas.microsoft.com/office/word/2018/wordml/cex" xmlns:w16cid="http://schemas.microsoft.com/office/word/2016/wordml/cid" xmlns:w16="http://schemas.microsoft.com/office/word/2018/wordml" xmlns:w16sdtdh="http://schemas.microsoft.com/office/word/2020/wordml/sdtdatahash" xmlns:w16se="http://schemas.microsoft.com/office/word/2015/wordml/symex" xmlns:wpg="http://schemas.microsoft.com/office/word/2010/wordprocessingGroup" xmlns:wpi="http://schemas.microsoft.com/office/word/2010/wordprocessingInk" xmlns:wne="http://schemas.microsoft.com/office/word/2006/wordml" xmlns:wps="http://schemas.microsoft.com/office/word/2010/wordprocessingShape" mc:Ignorable="w14 w15 w16se w16cid w16 w16cex w16sdtdh wp14">
   <w:endnote w:type="separator" w:id="-1">
     <w:p>
       <w:pPr>
@@ -5243,7 +5633,7 @@
 </file>
 
 <file path=word/footer1.xml><?xml version="1.0" encoding="utf-8"?>
-<w:ftr xmlns:wpc="http://schemas.microsoft.com/office/word/2010/wordprocessingCanvas" xmlns:cx="http://schemas.microsoft.com/office/drawing/2014/chartex" xmlns:mc="http://schemas.openxmlformats.org/markup-compatibility/2006" xmlns:o="urn:schemas-microsoft-com:office:office" xmlns:r="http://schemas.openxmlformats.org/officeDocument/2006/relationships" xmlns:m="http://schemas.openxmlformats.org/officeDocument/2006/math" xmlns:v="urn:schemas-microsoft-com:vml" xmlns:wp14="http://schemas.microsoft.com/office/word/2010/wordprocessingDrawing" xmlns:wp="http://schemas.openxmlformats.org/drawingml/2006/wordprocessingDrawing" xmlns:w10="urn:schemas-microsoft-com:office:word" xmlns:w="http://schemas.openxmlformats.org/wordprocessingml/2006/main" xmlns:w14="http://schemas.microsoft.com/office/word/2010/wordml" xmlns:w15="http://schemas.microsoft.com/office/word/2012/wordml" xmlns:w16se="http://schemas.microsoft.com/office/word/2015/wordml/symex" xmlns:wpg="http://schemas.microsoft.com/office/word/2010/wordprocessingGroup" xmlns:wpi="http://schemas.microsoft.com/office/word/2010/wordprocessingInk" xmlns:wne="http://schemas.microsoft.com/office/word/2006/wordml" xmlns:wps="http://schemas.microsoft.com/office/word/2010/wordprocessingShape" mc:Ignorable="w14 w15 w16se wp14">
+<w:ftr xmlns:wpc="http://schemas.microsoft.com/office/word/2010/wordprocessingCanvas" xmlns:cx="http://schemas.microsoft.com/office/drawing/2014/chartex" xmlns:cx1="http://schemas.microsoft.com/office/drawing/2015/9/8/chartex" xmlns:cx2="http://schemas.microsoft.com/office/drawing/2015/10/21/chartex" xmlns:cx3="http://schemas.microsoft.com/office/drawing/2016/5/9/chartex" xmlns:cx4="http://schemas.microsoft.com/office/drawing/2016/5/10/chartex" xmlns:cx5="http://schemas.microsoft.com/office/drawing/2016/5/11/chartex" xmlns:cx6="http://schemas.microsoft.com/office/drawing/2016/5/12/chartex" xmlns:cx7="http://schemas.microsoft.com/office/drawing/2016/5/13/chartex" xmlns:cx8="http://schemas.microsoft.com/office/drawing/2016/5/14/chartex" xmlns:mc="http://schemas.openxmlformats.org/markup-compatibility/2006" xmlns:aink="http://schemas.microsoft.com/office/drawing/2016/ink" xmlns:am3d="http://schemas.microsoft.com/office/drawing/2017/model3d" xmlns:o="urn:schemas-microsoft-com:office:office" xmlns:r="http://schemas.openxmlformats.org/officeDocument/2006/relationships" xmlns:m="http://schemas.openxmlformats.org/officeDocument/2006/math" xmlns:v="urn:schemas-microsoft-com:vml" xmlns:wp14="http://schemas.microsoft.com/office/word/2010/wordprocessingDrawing" xmlns:wp="http://schemas.openxmlformats.org/drawingml/2006/wordprocessingDrawing" xmlns:w10="urn:schemas-microsoft-com:office:word" xmlns:w="http://schemas.openxmlformats.org/wordprocessingml/2006/main" xmlns:w14="http://schemas.microsoft.com/office/word/2010/wordml" xmlns:w15="http://schemas.microsoft.com/office/word/2012/wordml" xmlns:w16cex="http://schemas.microsoft.com/office/word/2018/wordml/cex" xmlns:w16cid="http://schemas.microsoft.com/office/word/2016/wordml/cid" xmlns:w16="http://schemas.microsoft.com/office/word/2018/wordml" xmlns:w16sdtdh="http://schemas.microsoft.com/office/word/2020/wordml/sdtdatahash" xmlns:w16se="http://schemas.microsoft.com/office/word/2015/wordml/symex" xmlns:wpg="http://schemas.microsoft.com/office/word/2010/wordprocessingGroup" xmlns:wpi="http://schemas.microsoft.com/office/word/2010/wordprocessingInk" xmlns:wne="http://schemas.microsoft.com/office/word/2006/wordml" xmlns:wps="http://schemas.microsoft.com/office/word/2010/wordprocessingShape" mc:Ignorable="w14 w15 w16se w16cid w16 w16cex w16sdtdh wp14">
   <w:sdt>
     <w:sdtPr>
       <w:id w:val="-2086599475"/>
@@ -5252,6 +5642,7 @@
         <w:docPartUnique/>
       </w:docPartObj>
     </w:sdtPr>
+    <w:sdtEndPr/>
     <w:sdtContent>
       <w:p>
         <w:pPr>
@@ -5288,7 +5679,7 @@
 </file>
 
 <file path=word/footnotes.xml><?xml version="1.0" encoding="utf-8"?>
-<w:footnotes xmlns:wpc="http://schemas.microsoft.com/office/word/2010/wordprocessingCanvas" xmlns:cx="http://schemas.microsoft.com/office/drawing/2014/chartex" xmlns:mc="http://schemas.openxmlformats.org/markup-compatibility/2006" xmlns:o="urn:schemas-microsoft-com:office:office" xmlns:r="http://schemas.openxmlformats.org/officeDocument/2006/relationships" xmlns:m="http://schemas.openxmlformats.org/officeDocument/2006/math" xmlns:v="urn:schemas-microsoft-com:vml" xmlns:wp14="http://schemas.microsoft.com/office/word/2010/wordprocessingDrawing" xmlns:wp="http://schemas.openxmlformats.org/drawingml/2006/wordprocessingDrawing" xmlns:w10="urn:schemas-microsoft-com:office:word" xmlns:w="http://schemas.openxmlformats.org/wordprocessingml/2006/main" xmlns:w14="http://schemas.microsoft.com/office/word/2010/wordml" xmlns:w15="http://schemas.microsoft.com/office/word/2012/wordml" xmlns:w16se="http://schemas.microsoft.com/office/word/2015/wordml/symex" xmlns:wpg="http://schemas.microsoft.com/office/word/2010/wordprocessingGroup" xmlns:wpi="http://schemas.microsoft.com/office/word/2010/wordprocessingInk" xmlns:wne="http://schemas.microsoft.com/office/word/2006/wordml" xmlns:wps="http://schemas.microsoft.com/office/word/2010/wordprocessingShape" mc:Ignorable="w14 w15 w16se wp14">
+<w:footnotes xmlns:wpc="http://schemas.microsoft.com/office/word/2010/wordprocessingCanvas" xmlns:cx="http://schemas.microsoft.com/office/drawing/2014/chartex" xmlns:cx1="http://schemas.microsoft.com/office/drawing/2015/9/8/chartex" xmlns:cx2="http://schemas.microsoft.com/office/drawing/2015/10/21/chartex" xmlns:cx3="http://schemas.microsoft.com/office/drawing/2016/5/9/chartex" xmlns:cx4="http://schemas.microsoft.com/office/drawing/2016/5/10/chartex" xmlns:cx5="http://schemas.microsoft.com/office/drawing/2016/5/11/chartex" xmlns:cx6="http://schemas.microsoft.com/office/drawing/2016/5/12/chartex" xmlns:cx7="http://schemas.microsoft.com/office/drawing/2016/5/13/chartex" xmlns:cx8="http://schemas.microsoft.com/office/drawing/2016/5/14/chartex" xmlns:mc="http://schemas.openxmlformats.org/markup-compatibility/2006" xmlns:aink="http://schemas.microsoft.com/office/drawing/2016/ink" xmlns:am3d="http://schemas.microsoft.com/office/drawing/2017/model3d" xmlns:o="urn:schemas-microsoft-com:office:office" xmlns:r="http://schemas.openxmlformats.org/officeDocument/2006/relationships" xmlns:m="http://schemas.openxmlformats.org/officeDocument/2006/math" xmlns:v="urn:schemas-microsoft-com:vml" xmlns:wp14="http://schemas.microsoft.com/office/word/2010/wordprocessingDrawing" xmlns:wp="http://schemas.openxmlformats.org/drawingml/2006/wordprocessingDrawing" xmlns:w10="urn:schemas-microsoft-com:office:word" xmlns:w="http://schemas.openxmlformats.org/wordprocessingml/2006/main" xmlns:w14="http://schemas.microsoft.com/office/word/2010/wordml" xmlns:w15="http://schemas.microsoft.com/office/word/2012/wordml" xmlns:w16cex="http://schemas.microsoft.com/office/word/2018/wordml/cex" xmlns:w16cid="http://schemas.microsoft.com/office/word/2016/wordml/cid" xmlns:w16="http://schemas.microsoft.com/office/word/2018/wordml" xmlns:w16sdtdh="http://schemas.microsoft.com/office/word/2020/wordml/sdtdatahash" xmlns:w16se="http://schemas.microsoft.com/office/word/2015/wordml/symex" xmlns:wpg="http://schemas.microsoft.com/office/word/2010/wordprocessingGroup" xmlns:wpi="http://schemas.microsoft.com/office/word/2010/wordprocessingInk" xmlns:wne="http://schemas.microsoft.com/office/word/2006/wordml" xmlns:wps="http://schemas.microsoft.com/office/word/2010/wordprocessingShape" mc:Ignorable="w14 w15 w16se w16cid w16 w16cex w16sdtdh wp14">
   <w:footnote w:type="separator" w:id="-1">
     <w:p>
       <w:pPr>
@@ -5313,7 +5704,7 @@
 </file>
 
 <file path=word/numbering.xml><?xml version="1.0" encoding="utf-8"?>
-<w:numbering xmlns:wpc="http://schemas.microsoft.com/office/word/2010/wordprocessingCanvas" xmlns:cx="http://schemas.microsoft.com/office/drawing/2014/chartex" xmlns:mc="http://schemas.openxmlformats.org/markup-compatibility/2006" xmlns:o="urn:schemas-microsoft-com:office:office" xmlns:r="http://schemas.openxmlformats.org/officeDocument/2006/relationships" xmlns:m="http://schemas.openxmlformats.org/officeDocument/2006/math" xmlns:v="urn:schemas-microsoft-com:vml" xmlns:wp14="http://schemas.microsoft.com/office/word/2010/wordprocessingDrawing" xmlns:wp="http://schemas.openxmlformats.org/drawingml/2006/wordprocessingDrawing" xmlns:w10="urn:schemas-microsoft-com:office:word" xmlns:w="http://schemas.openxmlformats.org/wordprocessingml/2006/main" xmlns:w14="http://schemas.microsoft.com/office/word/2010/wordml" xmlns:w15="http://schemas.microsoft.com/office/word/2012/wordml" xmlns:w16se="http://schemas.microsoft.com/office/word/2015/wordml/symex" xmlns:wpg="http://schemas.microsoft.com/office/word/2010/wordprocessingGroup" xmlns:wpi="http://schemas.microsoft.com/office/word/2010/wordprocessingInk" xmlns:wne="http://schemas.microsoft.com/office/word/2006/wordml" xmlns:wps="http://schemas.microsoft.com/office/word/2010/wordprocessingShape" mc:Ignorable="w14 w15 w16se wp14">
+<w:numbering xmlns:wpc="http://schemas.microsoft.com/office/word/2010/wordprocessingCanvas" xmlns:cx="http://schemas.microsoft.com/office/drawing/2014/chartex" xmlns:cx1="http://schemas.microsoft.com/office/drawing/2015/9/8/chartex" xmlns:cx2="http://schemas.microsoft.com/office/drawing/2015/10/21/chartex" xmlns:cx3="http://schemas.microsoft.com/office/drawing/2016/5/9/chartex" xmlns:cx4="http://schemas.microsoft.com/office/drawing/2016/5/10/chartex" xmlns:cx5="http://schemas.microsoft.com/office/drawing/2016/5/11/chartex" xmlns:cx6="http://schemas.microsoft.com/office/drawing/2016/5/12/chartex" xmlns:cx7="http://schemas.microsoft.com/office/drawing/2016/5/13/chartex" xmlns:cx8="http://schemas.microsoft.com/office/drawing/2016/5/14/chartex" xmlns:mc="http://schemas.openxmlformats.org/markup-compatibility/2006" xmlns:aink="http://schemas.microsoft.com/office/drawing/2016/ink" xmlns:am3d="http://schemas.microsoft.com/office/drawing/2017/model3d" xmlns:o="urn:schemas-microsoft-com:office:office" xmlns:r="http://schemas.openxmlformats.org/officeDocument/2006/relationships" xmlns:m="http://schemas.openxmlformats.org/officeDocument/2006/math" xmlns:v="urn:schemas-microsoft-com:vml" xmlns:wp14="http://schemas.microsoft.com/office/word/2010/wordprocessingDrawing" xmlns:wp="http://schemas.openxmlformats.org/drawingml/2006/wordprocessingDrawing" xmlns:w10="urn:schemas-microsoft-com:office:word" xmlns:w="http://schemas.openxmlformats.org/wordprocessingml/2006/main" xmlns:w14="http://schemas.microsoft.com/office/word/2010/wordml" xmlns:w15="http://schemas.microsoft.com/office/word/2012/wordml" xmlns:w16cex="http://schemas.microsoft.com/office/word/2018/wordml/cex" xmlns:w16cid="http://schemas.microsoft.com/office/word/2016/wordml/cid" xmlns:w16="http://schemas.microsoft.com/office/word/2018/wordml" xmlns:w16sdtdh="http://schemas.microsoft.com/office/word/2020/wordml/sdtdatahash" xmlns:w16se="http://schemas.microsoft.com/office/word/2015/wordml/symex" xmlns:wpg="http://schemas.microsoft.com/office/word/2010/wordprocessingGroup" xmlns:wpi="http://schemas.microsoft.com/office/word/2010/wordprocessingInk" xmlns:wne="http://schemas.microsoft.com/office/word/2006/wordml" xmlns:wps="http://schemas.microsoft.com/office/word/2010/wordprocessingShape" mc:Ignorable="w14 w15 w16se w16cid w16 w16cex w16sdtdh wp14">
   <w:abstractNum w:abstractNumId="0" w15:restartNumberingAfterBreak="0">
     <w:nsid w:val="02C01C84"/>
     <w:multiLevelType w:val="hybridMultilevel"/>
@@ -6738,7 +7129,7 @@
 </file>
 
 <file path=word/styles.xml><?xml version="1.0" encoding="utf-8"?>
-<w:styles xmlns:mc="http://schemas.openxmlformats.org/markup-compatibility/2006" xmlns:r="http://schemas.openxmlformats.org/officeDocument/2006/relationships" xmlns:w="http://schemas.openxmlformats.org/wordprocessingml/2006/main" xmlns:w14="http://schemas.microsoft.com/office/word/2010/wordml" xmlns:w15="http://schemas.microsoft.com/office/word/2012/wordml" xmlns:w16se="http://schemas.microsoft.com/office/word/2015/wordml/symex" mc:Ignorable="w14 w15 w16se">
+<w:styles xmlns:mc="http://schemas.openxmlformats.org/markup-compatibility/2006" xmlns:r="http://schemas.openxmlformats.org/officeDocument/2006/relationships" xmlns:w="http://schemas.openxmlformats.org/wordprocessingml/2006/main" xmlns:w14="http://schemas.microsoft.com/office/word/2010/wordml" xmlns:w15="http://schemas.microsoft.com/office/word/2012/wordml" xmlns:w16cex="http://schemas.microsoft.com/office/word/2018/wordml/cex" xmlns:w16cid="http://schemas.microsoft.com/office/word/2016/wordml/cid" xmlns:w16="http://schemas.microsoft.com/office/word/2018/wordml" xmlns:w16sdtdh="http://schemas.microsoft.com/office/word/2020/wordml/sdtdatahash" xmlns:w16se="http://schemas.microsoft.com/office/word/2015/wordml/symex" mc:Ignorable="w14 w15 w16se w16cid w16 w16cex w16sdtdh">
   <w:docDefaults>
     <w:rPrDefault>
       <w:rPr>
@@ -6754,7 +7145,7 @@
       </w:pPr>
     </w:pPrDefault>
   </w:docDefaults>
-  <w:latentStyles w:defLockedState="0" w:defUIPriority="99" w:defSemiHidden="0" w:defUnhideWhenUsed="0" w:defQFormat="0" w:count="371">
+  <w:latentStyles w:defLockedState="0" w:defUIPriority="99" w:defSemiHidden="0" w:defUnhideWhenUsed="0" w:defQFormat="0" w:count="376">
     <w:lsdException w:name="Normal" w:uiPriority="0" w:qFormat="1"/>
     <w:lsdException w:name="heading 1" w:uiPriority="9" w:qFormat="1"/>
     <w:lsdException w:name="heading 2" w:semiHidden="1" w:uiPriority="9" w:unhideWhenUsed="1" w:qFormat="1"/>
@@ -6860,7 +7251,6 @@
     <w:lsdException w:name="HTML Sample" w:semiHidden="1" w:unhideWhenUsed="1"/>
     <w:lsdException w:name="HTML Typewriter" w:semiHidden="1" w:unhideWhenUsed="1"/>
     <w:lsdException w:name="HTML Variable" w:semiHidden="1" w:unhideWhenUsed="1"/>
-    <w:lsdException w:name="Normal Table" w:semiHidden="1" w:unhideWhenUsed="1"/>
     <w:lsdException w:name="annotation subject" w:semiHidden="1" w:unhideWhenUsed="1"/>
     <w:lsdException w:name="No List" w:semiHidden="1" w:unhideWhenUsed="1"/>
     <w:lsdException w:name="Outline List 1" w:semiHidden="1" w:unhideWhenUsed="1"/>
@@ -6903,11 +7293,8 @@
     <w:lsdException w:name="Table Contemporary" w:semiHidden="1" w:unhideWhenUsed="1"/>
     <w:lsdException w:name="Table Elegant" w:semiHidden="1" w:unhideWhenUsed="1"/>
     <w:lsdException w:name="Table Professional" w:semiHidden="1" w:unhideWhenUsed="1"/>
-    <w:lsdException w:name="Table Subtle 1" w:semiHidden="1" w:unhideWhenUsed="1"/>
     <w:lsdException w:name="Table Subtle 2" w:semiHidden="1" w:unhideWhenUsed="1"/>
     <w:lsdException w:name="Table Web 1" w:semiHidden="1" w:unhideWhenUsed="1"/>
-    <w:lsdException w:name="Table Web 2" w:semiHidden="1" w:unhideWhenUsed="1"/>
-    <w:lsdException w:name="Table Web 3" w:semiHidden="1" w:unhideWhenUsed="1"/>
     <w:lsdException w:name="Balloon Text" w:semiHidden="1" w:unhideWhenUsed="1"/>
     <w:lsdException w:name="Table Grid" w:uiPriority="59"/>
     <w:lsdException w:name="Table Theme" w:semiHidden="1" w:unhideWhenUsed="1"/>
@@ -7126,6 +7513,11 @@
     <w:lsdException w:name="List Table 5 Dark Accent 6" w:uiPriority="50"/>
     <w:lsdException w:name="List Table 6 Colorful Accent 6" w:uiPriority="51"/>
     <w:lsdException w:name="List Table 7 Colorful Accent 6" w:uiPriority="52"/>
+    <w:lsdException w:name="Mention" w:semiHidden="1" w:unhideWhenUsed="1"/>
+    <w:lsdException w:name="Smart Hyperlink" w:semiHidden="1" w:unhideWhenUsed="1"/>
+    <w:lsdException w:name="Hashtag" w:semiHidden="1" w:unhideWhenUsed="1"/>
+    <w:lsdException w:name="Unresolved Mention" w:semiHidden="1" w:unhideWhenUsed="1"/>
+    <w:lsdException w:name="Smart Link" w:semiHidden="1" w:unhideWhenUsed="1"/>
   </w:latentStyles>
   <w:style w:type="paragraph" w:default="1" w:styleId="a">
     <w:name w:val="Normal"/>

</xml_diff>